<commit_message>
Fixed errors in word doc of equations that Dr. Spector found
</commit_message>
<xml_diff>
--- a/docs/2021_08_11- Yerrabelli Spector Equations.docx
+++ b/docs/2021_08_11- Yerrabelli Spector Equations.docx
@@ -185,13 +185,7 @@
                       <w:rPr>
                         <w:rFonts w:ascii="Cambria Math" w:eastAsiaTheme="minorEastAsia" w:hAnsi="Cambria Math"/>
                       </w:rPr>
-                      <m:t>0.1⋅</m:t>
-                    </m:r>
-                    <m:r>
-                      <w:rPr>
-                        <w:rFonts w:ascii="Cambria Math" w:eastAsiaTheme="minorEastAsia" w:hAnsi="Cambria Math"/>
-                      </w:rPr>
-                      <m:t>t</m:t>
+                      <m:t>0.1⋅t</m:t>
                     </m:r>
                   </m:e>
                   <m:sub>
@@ -1765,6 +1759,11 @@
       </w:r>
     </w:p>
     <w:p>
+      <w:pPr>
+        <w:rPr>
+          <w:color w:val="000000" w:themeColor="text1"/>
+        </w:rPr>
+      </w:pPr>
       <w:r>
         <w:t xml:space="preserve">Divided by </w:t>
       </w:r>
@@ -1809,14 +1808,20 @@
         </m:r>
       </m:oMath>
       <w:r>
-        <w:t xml:space="preserve"> to make equation formatted better</w:t>
+        <w:t xml:space="preserve"> to make </w:t>
+      </w:r>
+      <w:r>
+        <w:rPr>
+          <w:color w:val="000000" w:themeColor="text1"/>
+        </w:rPr>
+        <w:t>equation formatted better</w:t>
       </w:r>
     </w:p>
     <w:p>
       <w:pPr>
         <w:rPr>
           <w:rFonts w:eastAsiaTheme="minorEastAsia"/>
-          <w:color w:val="C00000"/>
+          <w:color w:val="000000" w:themeColor="text1"/>
         </w:rPr>
       </w:pPr>
       <m:oMathPara>
@@ -1827,6 +1832,7 @@
             </m:rPr>
             <w:rPr>
               <w:rFonts w:ascii="Cambria Math" w:hAnsi="Cambria Math"/>
+              <w:color w:val="000000" w:themeColor="text1"/>
             </w:rPr>
             <w:br/>
           </m:r>
@@ -1891,14 +1897,7 @@
                   <w:rFonts w:ascii="Cambria Math" w:hAnsi="Cambria Math"/>
                   <w:color w:val="000000" w:themeColor="text1"/>
                 </w:rPr>
-                <m:t>2</m:t>
-              </m:r>
-              <m:r>
-                <w:rPr>
-                  <w:rFonts w:ascii="Cambria Math" w:hAnsi="Cambria Math"/>
-                  <w:color w:val="000000" w:themeColor="text1"/>
-                </w:rPr>
-                <m:t>⋅</m:t>
+                <m:t>2⋅</m:t>
               </m:r>
               <m:sSub>
                 <m:sSubPr>
@@ -2103,7 +2102,7 @@
                 <w:rPr>
                   <w:rFonts w:ascii="Cambria Math" w:hAnsi="Cambria Math"/>
                   <w:i/>
-                  <w:color w:val="C00000"/>
+                  <w:color w:val="000000" w:themeColor="text1"/>
                 </w:rPr>
               </m:ctrlPr>
             </m:fPr>
@@ -2114,7 +2113,7 @@
                     <w:rPr>
                       <w:rFonts w:ascii="Cambria Math" w:hAnsi="Cambria Math"/>
                       <w:i/>
-                      <w:color w:val="C00000"/>
+                      <w:color w:val="000000" w:themeColor="text1"/>
                     </w:rPr>
                   </m:ctrlPr>
                 </m:fPr>
@@ -2125,7 +2124,7 @@
                         <w:rPr>
                           <w:rFonts w:ascii="Cambria Math" w:hAnsi="Cambria Math"/>
                           <w:i/>
-                          <w:color w:val="C00000"/>
+                          <w:color w:val="000000" w:themeColor="text1"/>
                         </w:rPr>
                       </m:ctrlPr>
                     </m:sSubPr>
@@ -2133,7 +2132,7 @@
                       <m:r>
                         <w:rPr>
                           <w:rFonts w:ascii="Cambria Math" w:hAnsi="Cambria Math"/>
-                          <w:color w:val="C00000"/>
+                          <w:color w:val="000000" w:themeColor="text1"/>
                         </w:rPr>
                         <m:t>I</m:t>
                       </m:r>
@@ -2142,7 +2141,7 @@
                       <m:r>
                         <w:rPr>
                           <w:rFonts w:ascii="Cambria Math" w:hAnsi="Cambria Math"/>
-                          <w:color w:val="C00000"/>
+                          <w:color w:val="000000" w:themeColor="text1"/>
                         </w:rPr>
                         <m:t>1</m:t>
                       </m:r>
@@ -2154,7 +2153,7 @@
                         <w:rPr>
                           <w:rFonts w:ascii="Cambria Math" w:hAnsi="Cambria Math"/>
                           <w:i/>
-                          <w:color w:val="C00000"/>
+                          <w:color w:val="000000" w:themeColor="text1"/>
                         </w:rPr>
                       </m:ctrlPr>
                     </m:dPr>
@@ -2166,7 +2165,7 @@
                             <w:rPr>
                               <w:rFonts w:ascii="Cambria Math" w:hAnsi="Cambria Math"/>
                               <w:i/>
-                              <w:color w:val="C00000"/>
+                              <w:color w:val="000000" w:themeColor="text1"/>
                             </w:rPr>
                           </m:ctrlPr>
                         </m:radPr>
@@ -2179,7 +2178,7 @@
                                 <w:rPr>
                                   <w:rFonts w:ascii="Cambria Math" w:eastAsiaTheme="minorEastAsia" w:hAnsi="Cambria Math"/>
                                   <w:i/>
-                                  <w:color w:val="C00000"/>
+                                  <w:color w:val="000000" w:themeColor="text1"/>
                                 </w:rPr>
                               </m:ctrlPr>
                             </m:accPr>
@@ -2187,7 +2186,7 @@
                               <m:r>
                                 <w:rPr>
                                   <w:rFonts w:ascii="Cambria Math" w:eastAsiaTheme="minorEastAsia" w:hAnsi="Cambria Math"/>
-                                  <w:color w:val="C00000"/>
+                                  <w:color w:val="000000" w:themeColor="text1"/>
                                 </w:rPr>
                                 <m:t>f</m:t>
                               </m:r>
@@ -2199,7 +2198,7 @@
                                 <w:rPr>
                                   <w:rFonts w:ascii="Cambria Math" w:hAnsi="Cambria Math"/>
                                   <w:i/>
-                                  <w:color w:val="C00000"/>
+                                  <w:color w:val="000000" w:themeColor="text1"/>
                                 </w:rPr>
                               </m:ctrlPr>
                             </m:dPr>
@@ -2207,7 +2206,7 @@
                               <m:r>
                                 <w:rPr>
                                   <w:rFonts w:ascii="Cambria Math" w:hAnsi="Cambria Math"/>
-                                  <w:color w:val="C00000"/>
+                                  <w:color w:val="000000" w:themeColor="text1"/>
                                 </w:rPr>
                                 <m:t>s</m:t>
                               </m:r>
@@ -2226,7 +2225,7 @@
                         <w:rPr>
                           <w:rFonts w:ascii="Cambria Math" w:hAnsi="Cambria Math"/>
                           <w:i/>
-                          <w:color w:val="C00000"/>
+                          <w:color w:val="000000" w:themeColor="text1"/>
                         </w:rPr>
                       </m:ctrlPr>
                     </m:radPr>
@@ -2235,7 +2234,7 @@
                       <m:r>
                         <w:rPr>
                           <w:rFonts w:ascii="Cambria Math" w:hAnsi="Cambria Math"/>
-                          <w:color w:val="C00000"/>
+                          <w:color w:val="000000" w:themeColor="text1"/>
                         </w:rPr>
                         <m:t>f</m:t>
                       </m:r>
@@ -2245,7 +2244,7 @@
                             <w:rPr>
                               <w:rFonts w:ascii="Cambria Math" w:hAnsi="Cambria Math"/>
                               <w:i/>
-                              <w:color w:val="C00000"/>
+                              <w:color w:val="000000" w:themeColor="text1"/>
                             </w:rPr>
                           </m:ctrlPr>
                         </m:dPr>
@@ -2253,7 +2252,7 @@
                           <m:r>
                             <w:rPr>
                               <w:rFonts w:ascii="Cambria Math" w:hAnsi="Cambria Math"/>
-                              <w:color w:val="C00000"/>
+                              <w:color w:val="000000" w:themeColor="text1"/>
                             </w:rPr>
                             <m:t>s</m:t>
                           </m:r>
@@ -2271,7 +2270,7 @@
                     <w:rPr>
                       <w:rFonts w:ascii="Cambria Math" w:hAnsi="Cambria Math"/>
                       <w:i/>
-                      <w:color w:val="C00000"/>
+                      <w:color w:val="000000" w:themeColor="text1"/>
                     </w:rPr>
                   </m:ctrlPr>
                 </m:accPr>
@@ -2279,7 +2278,7 @@
                   <m:r>
                     <w:rPr>
                       <w:rFonts w:ascii="Cambria Math" w:hAnsi="Cambria Math"/>
-                      <w:color w:val="C00000"/>
+                      <w:color w:val="000000" w:themeColor="text1"/>
                     </w:rPr>
                     <m:t>E</m:t>
                   </m:r>
@@ -2291,7 +2290,7 @@
                     <w:rPr>
                       <w:rFonts w:ascii="Cambria Math" w:hAnsi="Cambria Math"/>
                       <w:i/>
-                      <w:color w:val="C00000"/>
+                      <w:color w:val="000000" w:themeColor="text1"/>
                     </w:rPr>
                   </m:ctrlPr>
                 </m:dPr>
@@ -2302,7 +2301,7 @@
                         <w:rPr>
                           <w:rFonts w:ascii="Cambria Math" w:hAnsi="Cambria Math"/>
                           <w:i/>
-                          <w:color w:val="C00000"/>
+                          <w:color w:val="000000" w:themeColor="text1"/>
                         </w:rPr>
                       </m:ctrlPr>
                     </m:sSubPr>
@@ -2310,7 +2309,7 @@
                       <m:r>
                         <w:rPr>
                           <w:rFonts w:ascii="Cambria Math" w:hAnsi="Cambria Math"/>
-                          <w:color w:val="C00000"/>
+                          <w:color w:val="000000" w:themeColor="text1"/>
                         </w:rPr>
                         <m:t>S</m:t>
                       </m:r>
@@ -2319,7 +2318,7 @@
                       <m:r>
                         <w:rPr>
                           <w:rFonts w:ascii="Cambria Math" w:hAnsi="Cambria Math"/>
-                          <w:color w:val="C00000"/>
+                          <w:color w:val="000000" w:themeColor="text1"/>
                         </w:rPr>
                         <m:t>ij</m:t>
                       </m:r>
@@ -2330,7 +2329,7 @@
               <m:r>
                 <w:rPr>
                   <w:rFonts w:ascii="Cambria Math" w:hAnsi="Cambria Math"/>
-                  <w:color w:val="C00000"/>
+                  <w:color w:val="000000" w:themeColor="text1"/>
                 </w:rPr>
                 <m:t>⋅</m:t>
               </m:r>
@@ -2340,7 +2339,7 @@
                     <w:rPr>
                       <w:rFonts w:ascii="Cambria Math" w:hAnsi="Cambria Math"/>
                       <w:i/>
-                      <w:color w:val="C00000"/>
+                      <w:color w:val="000000" w:themeColor="text1"/>
                     </w:rPr>
                   </m:ctrlPr>
                 </m:sSubPr>
@@ -2348,7 +2347,7 @@
                   <m:r>
                     <w:rPr>
                       <w:rFonts w:ascii="Cambria Math" w:hAnsi="Cambria Math"/>
-                      <w:color w:val="C00000"/>
+                      <w:color w:val="000000" w:themeColor="text1"/>
                     </w:rPr>
                     <m:t>I</m:t>
                   </m:r>
@@ -2357,7 +2356,7 @@
                   <m:r>
                     <w:rPr>
                       <w:rFonts w:ascii="Cambria Math" w:hAnsi="Cambria Math"/>
-                      <w:color w:val="C00000"/>
+                      <w:color w:val="000000" w:themeColor="text1"/>
                     </w:rPr>
                     <m:t>0</m:t>
                   </m:r>
@@ -2369,7 +2368,7 @@
                     <w:rPr>
                       <w:rFonts w:ascii="Cambria Math" w:hAnsi="Cambria Math"/>
                       <w:i/>
-                      <w:color w:val="C00000"/>
+                      <w:color w:val="000000" w:themeColor="text1"/>
                     </w:rPr>
                   </m:ctrlPr>
                 </m:dPr>
@@ -2381,7 +2380,7 @@
                         <w:rPr>
                           <w:rFonts w:ascii="Cambria Math" w:hAnsi="Cambria Math"/>
                           <w:i/>
-                          <w:color w:val="C00000"/>
+                          <w:color w:val="000000" w:themeColor="text1"/>
                         </w:rPr>
                       </m:ctrlPr>
                     </m:radPr>
@@ -2394,7 +2393,7 @@
                             <w:rPr>
                               <w:rFonts w:ascii="Cambria Math" w:eastAsiaTheme="minorEastAsia" w:hAnsi="Cambria Math"/>
                               <w:i/>
-                              <w:color w:val="C00000"/>
+                              <w:color w:val="000000" w:themeColor="text1"/>
                             </w:rPr>
                           </m:ctrlPr>
                         </m:accPr>
@@ -2402,7 +2401,7 @@
                           <m:r>
                             <w:rPr>
                               <w:rFonts w:ascii="Cambria Math" w:eastAsiaTheme="minorEastAsia" w:hAnsi="Cambria Math"/>
-                              <w:color w:val="C00000"/>
+                              <w:color w:val="000000" w:themeColor="text1"/>
                             </w:rPr>
                             <m:t>f</m:t>
                           </m:r>
@@ -2414,7 +2413,7 @@
                             <w:rPr>
                               <w:rFonts w:ascii="Cambria Math" w:hAnsi="Cambria Math"/>
                               <w:i/>
-                              <w:color w:val="C00000"/>
+                              <w:color w:val="000000" w:themeColor="text1"/>
                             </w:rPr>
                           </m:ctrlPr>
                         </m:dPr>
@@ -2422,7 +2421,7 @@
                           <m:r>
                             <w:rPr>
                               <w:rFonts w:ascii="Cambria Math" w:hAnsi="Cambria Math"/>
-                              <w:color w:val="C00000"/>
+                              <w:color w:val="000000" w:themeColor="text1"/>
                             </w:rPr>
                             <m:t>s</m:t>
                           </m:r>
@@ -2435,7 +2434,7 @@
               <m:r>
                 <w:rPr>
                   <w:rFonts w:ascii="Cambria Math" w:hAnsi="Cambria Math"/>
-                  <w:color w:val="C00000"/>
+                  <w:color w:val="000000" w:themeColor="text1"/>
                 </w:rPr>
                 <m:t>-2⋅</m:t>
               </m:r>
@@ -2445,7 +2444,7 @@
                     <w:rPr>
                       <w:rFonts w:ascii="Cambria Math" w:hAnsi="Cambria Math"/>
                       <w:i/>
-                      <w:color w:val="C00000"/>
+                      <w:color w:val="000000" w:themeColor="text1"/>
                     </w:rPr>
                   </m:ctrlPr>
                 </m:fPr>
@@ -2456,7 +2455,7 @@
                         <w:rPr>
                           <w:rFonts w:ascii="Cambria Math" w:hAnsi="Cambria Math"/>
                           <w:i/>
-                          <w:color w:val="C00000"/>
+                          <w:color w:val="000000" w:themeColor="text1"/>
                         </w:rPr>
                       </m:ctrlPr>
                     </m:sSubPr>
@@ -2464,7 +2463,7 @@
                       <m:r>
                         <w:rPr>
                           <w:rFonts w:ascii="Cambria Math" w:hAnsi="Cambria Math"/>
-                          <w:color w:val="C00000"/>
+                          <w:color w:val="000000" w:themeColor="text1"/>
                         </w:rPr>
                         <m:t>I</m:t>
                       </m:r>
@@ -2473,7 +2472,7 @@
                       <m:r>
                         <w:rPr>
                           <w:rFonts w:ascii="Cambria Math" w:hAnsi="Cambria Math"/>
-                          <w:color w:val="C00000"/>
+                          <w:color w:val="000000" w:themeColor="text1"/>
                         </w:rPr>
                         <m:t>1</m:t>
                       </m:r>
@@ -2485,7 +2484,7 @@
                         <w:rPr>
                           <w:rFonts w:ascii="Cambria Math" w:hAnsi="Cambria Math"/>
                           <w:i/>
-                          <w:color w:val="C00000"/>
+                          <w:color w:val="000000" w:themeColor="text1"/>
                         </w:rPr>
                       </m:ctrlPr>
                     </m:dPr>
@@ -2497,7 +2496,7 @@
                             <w:rPr>
                               <w:rFonts w:ascii="Cambria Math" w:hAnsi="Cambria Math"/>
                               <w:i/>
-                              <w:color w:val="C00000"/>
+                              <w:color w:val="000000" w:themeColor="text1"/>
                             </w:rPr>
                           </m:ctrlPr>
                         </m:radPr>
@@ -2510,7 +2509,7 @@
                                 <w:rPr>
                                   <w:rFonts w:ascii="Cambria Math" w:eastAsiaTheme="minorEastAsia" w:hAnsi="Cambria Math"/>
                                   <w:i/>
-                                  <w:color w:val="C00000"/>
+                                  <w:color w:val="000000" w:themeColor="text1"/>
                                 </w:rPr>
                               </m:ctrlPr>
                             </m:accPr>
@@ -2518,7 +2517,7 @@
                               <m:r>
                                 <w:rPr>
                                   <w:rFonts w:ascii="Cambria Math" w:eastAsiaTheme="minorEastAsia" w:hAnsi="Cambria Math"/>
-                                  <w:color w:val="C00000"/>
+                                  <w:color w:val="000000" w:themeColor="text1"/>
                                 </w:rPr>
                                 <m:t>f</m:t>
                               </m:r>
@@ -2530,7 +2529,7 @@
                                 <w:rPr>
                                   <w:rFonts w:ascii="Cambria Math" w:hAnsi="Cambria Math"/>
                                   <w:i/>
-                                  <w:color w:val="C00000"/>
+                                  <w:color w:val="000000" w:themeColor="text1"/>
                                 </w:rPr>
                               </m:ctrlPr>
                             </m:dPr>
@@ -2538,7 +2537,7 @@
                               <m:r>
                                 <w:rPr>
                                   <w:rFonts w:ascii="Cambria Math" w:hAnsi="Cambria Math"/>
-                                  <w:color w:val="C00000"/>
+                                  <w:color w:val="000000" w:themeColor="text1"/>
                                 </w:rPr>
                                 <m:t>s</m:t>
                               </m:r>
@@ -2557,7 +2556,7 @@
                         <w:rPr>
                           <w:rFonts w:ascii="Cambria Math" w:hAnsi="Cambria Math"/>
                           <w:i/>
-                          <w:color w:val="C00000"/>
+                          <w:color w:val="000000" w:themeColor="text1"/>
                         </w:rPr>
                       </m:ctrlPr>
                     </m:radPr>
@@ -2570,7 +2569,7 @@
                             <w:rPr>
                               <w:rFonts w:ascii="Cambria Math" w:eastAsiaTheme="minorEastAsia" w:hAnsi="Cambria Math"/>
                               <w:i/>
-                              <w:color w:val="C00000"/>
+                              <w:color w:val="000000" w:themeColor="text1"/>
                             </w:rPr>
                           </m:ctrlPr>
                         </m:accPr>
@@ -2578,7 +2577,7 @@
                           <m:r>
                             <w:rPr>
                               <w:rFonts w:ascii="Cambria Math" w:eastAsiaTheme="minorEastAsia" w:hAnsi="Cambria Math"/>
-                              <w:color w:val="C00000"/>
+                              <w:color w:val="000000" w:themeColor="text1"/>
                             </w:rPr>
                             <m:t>f</m:t>
                           </m:r>
@@ -2590,7 +2589,7 @@
                             <w:rPr>
                               <w:rFonts w:ascii="Cambria Math" w:hAnsi="Cambria Math"/>
                               <w:i/>
-                              <w:color w:val="C00000"/>
+                              <w:color w:val="000000" w:themeColor="text1"/>
                             </w:rPr>
                           </m:ctrlPr>
                         </m:dPr>
@@ -2598,7 +2597,7 @@
                           <m:r>
                             <w:rPr>
                               <w:rFonts w:ascii="Cambria Math" w:hAnsi="Cambria Math"/>
-                              <w:color w:val="C00000"/>
+                              <w:color w:val="000000" w:themeColor="text1"/>
                             </w:rPr>
                             <m:t>s</m:t>
                           </m:r>
@@ -2686,7 +2685,7 @@
               <m:r>
                 <w:rPr>
                   <w:rFonts w:ascii="Cambria Math" w:eastAsiaTheme="minorEastAsia" w:hAnsi="Cambria Math"/>
-                  <w:color w:val="C00000"/>
+                  <w:color w:val="000000" w:themeColor="text1"/>
                 </w:rPr>
                 <m:t>-</m:t>
               </m:r>
@@ -2696,7 +2695,7 @@
                     <w:rPr>
                       <w:rFonts w:ascii="Cambria Math" w:hAnsi="Cambria Math"/>
                       <w:i/>
-                      <w:color w:val="C00000"/>
+                      <w:color w:val="000000" w:themeColor="text1"/>
                     </w:rPr>
                   </m:ctrlPr>
                 </m:sSubPr>
@@ -2704,7 +2703,7 @@
                   <m:r>
                     <w:rPr>
                       <w:rFonts w:ascii="Cambria Math" w:hAnsi="Cambria Math"/>
-                      <w:color w:val="C00000"/>
+                      <w:color w:val="000000" w:themeColor="text1"/>
                     </w:rPr>
                     <m:t>C</m:t>
                   </m:r>
@@ -2713,16 +2712,9 @@
                   <m:r>
                     <w:rPr>
                       <w:rFonts w:ascii="Cambria Math" w:hAnsi="Cambria Math"/>
-                      <w:color w:val="C00000"/>
-                    </w:rPr>
-                    <m:t>1</m:t>
-                  </m:r>
-                  <m:r>
-                    <w:rPr>
-                      <w:rFonts w:ascii="Cambria Math" w:hAnsi="Cambria Math"/>
-                      <w:color w:val="C00000"/>
-                    </w:rPr>
-                    <m:t>3</m:t>
+                      <w:color w:val="000000" w:themeColor="text1"/>
+                    </w:rPr>
+                    <m:t>13</m:t>
                   </m:r>
                 </m:sub>
               </m:sSub>
@@ -2732,7 +2724,7 @@
                     <w:rPr>
                       <w:rFonts w:ascii="Cambria Math" w:eastAsiaTheme="minorEastAsia" w:hAnsi="Cambria Math"/>
                       <w:i/>
-                      <w:color w:val="C00000"/>
+                      <w:color w:val="000000" w:themeColor="text1"/>
                     </w:rPr>
                   </m:ctrlPr>
                 </m:dPr>
@@ -2743,7 +2735,7 @@
                     </m:rPr>
                     <w:rPr>
                       <w:rFonts w:ascii="Cambria Math" w:hAnsi="Cambria Math"/>
-                      <w:color w:val="C00000"/>
+                      <w:color w:val="000000" w:themeColor="text1"/>
                     </w:rPr>
                     <m:t>S</m:t>
                   </m:r>
@@ -3080,7 +3072,7 @@
                     <w:rPr>
                       <w:rFonts w:ascii="Cambria Math" w:hAnsi="Cambria Math"/>
                       <w:i/>
-                      <w:color w:val="C00000"/>
+                      <w:color w:val="000000" w:themeColor="text1"/>
                     </w:rPr>
                   </m:ctrlPr>
                 </m:fPr>
@@ -3091,7 +3083,7 @@
                         <w:rPr>
                           <w:rFonts w:ascii="Cambria Math" w:hAnsi="Cambria Math"/>
                           <w:i/>
-                          <w:color w:val="C00000"/>
+                          <w:color w:val="000000" w:themeColor="text1"/>
                         </w:rPr>
                       </m:ctrlPr>
                     </m:sSubPr>
@@ -3099,7 +3091,7 @@
                       <m:r>
                         <w:rPr>
                           <w:rFonts w:ascii="Cambria Math" w:hAnsi="Cambria Math"/>
-                          <w:color w:val="C00000"/>
+                          <w:color w:val="000000" w:themeColor="text1"/>
                         </w:rPr>
                         <m:t>I</m:t>
                       </m:r>
@@ -3108,7 +3100,7 @@
                       <m:r>
                         <w:rPr>
                           <w:rFonts w:ascii="Cambria Math" w:hAnsi="Cambria Math"/>
-                          <w:color w:val="C00000"/>
+                          <w:color w:val="000000" w:themeColor="text1"/>
                         </w:rPr>
                         <m:t>1</m:t>
                       </m:r>
@@ -3120,7 +3112,7 @@
                         <w:rPr>
                           <w:rFonts w:ascii="Cambria Math" w:hAnsi="Cambria Math"/>
                           <w:i/>
-                          <w:color w:val="C00000"/>
+                          <w:color w:val="000000" w:themeColor="text1"/>
                         </w:rPr>
                       </m:ctrlPr>
                     </m:dPr>
@@ -3132,7 +3124,7 @@
                             <w:rPr>
                               <w:rFonts w:ascii="Cambria Math" w:hAnsi="Cambria Math"/>
                               <w:i/>
-                              <w:color w:val="C00000"/>
+                              <w:color w:val="000000" w:themeColor="text1"/>
                             </w:rPr>
                           </m:ctrlPr>
                         </m:radPr>
@@ -3145,7 +3137,7 @@
                                 <w:rPr>
                                   <w:rFonts w:ascii="Cambria Math" w:eastAsiaTheme="minorEastAsia" w:hAnsi="Cambria Math"/>
                                   <w:i/>
-                                  <w:color w:val="C00000"/>
+                                  <w:color w:val="000000" w:themeColor="text1"/>
                                 </w:rPr>
                               </m:ctrlPr>
                             </m:accPr>
@@ -3153,7 +3145,7 @@
                               <m:r>
                                 <w:rPr>
                                   <w:rFonts w:ascii="Cambria Math" w:eastAsiaTheme="minorEastAsia" w:hAnsi="Cambria Math"/>
-                                  <w:color w:val="C00000"/>
+                                  <w:color w:val="000000" w:themeColor="text1"/>
                                 </w:rPr>
                                 <m:t>f</m:t>
                               </m:r>
@@ -3162,7 +3154,7 @@
                           <m:r>
                             <w:rPr>
                               <w:rFonts w:ascii="Cambria Math" w:hAnsi="Cambria Math"/>
-                              <w:color w:val="C00000"/>
+                              <w:color w:val="000000" w:themeColor="text1"/>
                             </w:rPr>
                             <m:t>(s)</m:t>
                           </m:r>
@@ -3179,7 +3171,7 @@
                         <w:rPr>
                           <w:rFonts w:ascii="Cambria Math" w:hAnsi="Cambria Math"/>
                           <w:i/>
-                          <w:color w:val="C00000"/>
+                          <w:color w:val="000000" w:themeColor="text1"/>
                         </w:rPr>
                       </m:ctrlPr>
                     </m:radPr>
@@ -3192,7 +3184,7 @@
                             <w:rPr>
                               <w:rFonts w:ascii="Cambria Math" w:eastAsiaTheme="minorEastAsia" w:hAnsi="Cambria Math"/>
                               <w:i/>
-                              <w:color w:val="C00000"/>
+                              <w:color w:val="000000" w:themeColor="text1"/>
                             </w:rPr>
                           </m:ctrlPr>
                         </m:accPr>
@@ -3200,7 +3192,7 @@
                           <m:r>
                             <w:rPr>
                               <w:rFonts w:ascii="Cambria Math" w:eastAsiaTheme="minorEastAsia" w:hAnsi="Cambria Math"/>
-                              <w:color w:val="C00000"/>
+                              <w:color w:val="000000" w:themeColor="text1"/>
                             </w:rPr>
                             <m:t>f</m:t>
                           </m:r>
@@ -3209,7 +3201,7 @@
                       <m:r>
                         <w:rPr>
                           <w:rFonts w:ascii="Cambria Math" w:hAnsi="Cambria Math"/>
-                          <w:color w:val="C00000"/>
+                          <w:color w:val="000000" w:themeColor="text1"/>
                         </w:rPr>
                         <m:t>(s)</m:t>
                       </m:r>
@@ -3371,7 +3363,7 @@
               <m:r>
                 <w:rPr>
                   <w:rFonts w:ascii="Cambria Math" w:eastAsiaTheme="minorEastAsia" w:hAnsi="Cambria Math"/>
-                  <w:color w:val="C00000"/>
+                  <w:color w:val="000000" w:themeColor="text1"/>
                 </w:rPr>
                 <m:t>4⋅</m:t>
               </m:r>
@@ -3527,6 +3519,7 @@
       <w:pPr>
         <w:rPr>
           <w:rFonts w:eastAsiaTheme="minorEastAsia"/>
+          <w:color w:val="000000" w:themeColor="text1"/>
         </w:rPr>
       </w:pPr>
     </w:p>
@@ -3539,6 +3532,7 @@
         </w:numPr>
         <w:rPr>
           <w:rFonts w:eastAsiaTheme="minorEastAsia"/>
+          <w:color w:val="000000" w:themeColor="text1"/>
         </w:rPr>
       </w:pPr>
     </w:p>
@@ -3546,6 +3540,7 @@
       <w:pPr>
         <w:rPr>
           <w:rFonts w:eastAsiaTheme="minorEastAsia"/>
+          <w:color w:val="000000" w:themeColor="text1"/>
         </w:rPr>
       </w:pPr>
       <m:oMathPara>
@@ -3556,6 +3551,7 @@
                 <w:rPr>
                   <w:rFonts w:ascii="Cambria Math" w:eastAsiaTheme="minorEastAsia" w:hAnsi="Cambria Math"/>
                   <w:i/>
+                  <w:color w:val="000000" w:themeColor="text1"/>
                 </w:rPr>
               </m:ctrlPr>
             </m:sSubPr>
@@ -3563,6 +3559,7 @@
               <m:r>
                 <w:rPr>
                   <w:rFonts w:ascii="Cambria Math" w:eastAsiaTheme="minorEastAsia" w:hAnsi="Cambria Math"/>
+                  <w:color w:val="000000" w:themeColor="text1"/>
                 </w:rPr>
                 <m:t> </m:t>
               </m:r>
@@ -3573,6 +3570,7 @@
                     <w:rPr>
                       <w:rFonts w:ascii="Cambria Math" w:eastAsiaTheme="minorEastAsia" w:hAnsi="Cambria Math"/>
                       <w:i/>
+                      <w:color w:val="000000" w:themeColor="text1"/>
                     </w:rPr>
                   </m:ctrlPr>
                 </m:accPr>
@@ -3580,6 +3578,7 @@
                   <m:r>
                     <w:rPr>
                       <w:rFonts w:ascii="Cambria Math" w:eastAsiaTheme="minorEastAsia" w:hAnsi="Cambria Math"/>
+                      <w:color w:val="000000" w:themeColor="text1"/>
                     </w:rPr>
                     <m:t>ϵ</m:t>
                   </m:r>
@@ -3590,6 +3589,7 @@
               <m:r>
                 <w:rPr>
                   <w:rFonts w:ascii="Cambria Math" w:eastAsiaTheme="minorEastAsia" w:hAnsi="Cambria Math"/>
+                  <w:color w:val="000000" w:themeColor="text1"/>
                 </w:rPr>
                 <m:t>zz</m:t>
               </m:r>
@@ -3601,6 +3601,7 @@
                 <w:rPr>
                   <w:rFonts w:ascii="Cambria Math" w:eastAsiaTheme="minorEastAsia" w:hAnsi="Cambria Math"/>
                   <w:i/>
+                  <w:color w:val="000000" w:themeColor="text1"/>
                 </w:rPr>
               </m:ctrlPr>
             </m:dPr>
@@ -3608,6 +3609,7 @@
               <m:r>
                 <w:rPr>
                   <w:rFonts w:ascii="Cambria Math" w:eastAsiaTheme="minorEastAsia" w:hAnsi="Cambria Math"/>
+                  <w:color w:val="000000" w:themeColor="text1"/>
                 </w:rPr>
                 <m:t>s</m:t>
               </m:r>
@@ -3616,6 +3618,7 @@
           <m:r>
             <w:rPr>
               <w:rFonts w:ascii="Cambria Math" w:eastAsiaTheme="minorEastAsia" w:hAnsi="Cambria Math"/>
+              <w:color w:val="000000" w:themeColor="text1"/>
             </w:rPr>
             <m:t>=</m:t>
           </m:r>
@@ -3626,6 +3629,7 @@
                 <w:rPr>
                   <w:rFonts w:ascii="Cambria Math" w:eastAsiaTheme="minorEastAsia" w:hAnsi="Cambria Math"/>
                   <w:i/>
+                  <w:color w:val="000000" w:themeColor="text1"/>
                 </w:rPr>
               </m:ctrlPr>
             </m:accPr>
@@ -3633,6 +3637,7 @@
               <m:r>
                 <w:rPr>
                   <w:rFonts w:ascii="Cambria Math" w:eastAsiaTheme="minorEastAsia" w:hAnsi="Cambria Math"/>
+                  <w:color w:val="000000" w:themeColor="text1"/>
                 </w:rPr>
                 <m:t>ϵ</m:t>
               </m:r>
@@ -3641,6 +3646,7 @@
           <m:r>
             <w:rPr>
               <w:rFonts w:ascii="Cambria Math" w:eastAsiaTheme="minorEastAsia" w:hAnsi="Cambria Math"/>
+              <w:color w:val="000000" w:themeColor="text1"/>
             </w:rPr>
             <m:t>⋅</m:t>
           </m:r>
@@ -3650,6 +3656,7 @@
                 <w:rPr>
                   <w:rFonts w:ascii="Cambria Math" w:eastAsiaTheme="minorEastAsia" w:hAnsi="Cambria Math"/>
                   <w:i/>
+                  <w:color w:val="C00000"/>
                 </w:rPr>
               </m:ctrlPr>
             </m:sSubPr>
@@ -3657,6 +3664,7 @@
               <m:r>
                 <w:rPr>
                   <w:rFonts w:ascii="Cambria Math" w:eastAsiaTheme="minorEastAsia" w:hAnsi="Cambria Math"/>
+                  <w:color w:val="C00000"/>
                 </w:rPr>
                 <m:t>t</m:t>
               </m:r>
@@ -3665,14 +3673,16 @@
               <m:r>
                 <w:rPr>
                   <w:rFonts w:ascii="Cambria Math" w:eastAsiaTheme="minorEastAsia" w:hAnsi="Cambria Math"/>
-                </w:rPr>
-                <m:t>0</m:t>
+                  <w:color w:val="C00000"/>
+                </w:rPr>
+                <m:t>g</m:t>
               </m:r>
             </m:sub>
           </m:sSub>
           <m:r>
             <w:rPr>
               <w:rFonts w:ascii="Cambria Math" w:eastAsiaTheme="minorEastAsia" w:hAnsi="Cambria Math"/>
+              <w:color w:val="000000" w:themeColor="text1"/>
             </w:rPr>
             <m:t>⋅</m:t>
           </m:r>
@@ -3682,6 +3692,7 @@
                 <w:rPr>
                   <w:rFonts w:ascii="Cambria Math" w:eastAsiaTheme="minorEastAsia" w:hAnsi="Cambria Math"/>
                   <w:i/>
+                  <w:color w:val="000000" w:themeColor="text1"/>
                 </w:rPr>
               </m:ctrlPr>
             </m:dPr>
@@ -3692,6 +3703,7 @@
                     <w:rPr>
                       <w:rFonts w:ascii="Cambria Math" w:eastAsiaTheme="minorEastAsia" w:hAnsi="Cambria Math"/>
                       <w:i/>
+                      <w:color w:val="000000" w:themeColor="text1"/>
                     </w:rPr>
                   </m:ctrlPr>
                 </m:fPr>
@@ -3699,6 +3711,7 @@
                   <m:r>
                     <w:rPr>
                       <w:rFonts w:ascii="Cambria Math" w:eastAsiaTheme="minorEastAsia" w:hAnsi="Cambria Math"/>
+                      <w:color w:val="000000" w:themeColor="text1"/>
                     </w:rPr>
                     <m:t>1-</m:t>
                   </m:r>
@@ -3708,6 +3721,7 @@
                         <w:rPr>
                           <w:rFonts w:ascii="Cambria Math" w:eastAsiaTheme="minorEastAsia" w:hAnsi="Cambria Math"/>
                           <w:i/>
+                          <w:color w:val="000000" w:themeColor="text1"/>
                         </w:rPr>
                       </m:ctrlPr>
                     </m:funcPr>
@@ -3718,6 +3732,7 @@
                         </m:rPr>
                         <w:rPr>
                           <w:rFonts w:ascii="Cambria Math" w:eastAsiaTheme="minorEastAsia" w:hAnsi="Cambria Math"/>
+                          <w:color w:val="000000" w:themeColor="text1"/>
                         </w:rPr>
                         <m:t>exp</m:t>
                       </m:r>
@@ -3729,6 +3744,7 @@
                             <w:rPr>
                               <w:rFonts w:ascii="Cambria Math" w:eastAsiaTheme="minorEastAsia" w:hAnsi="Cambria Math"/>
                               <w:i/>
+                              <w:color w:val="000000" w:themeColor="text1"/>
                             </w:rPr>
                           </m:ctrlPr>
                         </m:dPr>
@@ -3736,6 +3752,7 @@
                           <m:r>
                             <w:rPr>
                               <w:rFonts w:ascii="Cambria Math" w:eastAsiaTheme="minorEastAsia" w:hAnsi="Cambria Math"/>
+                              <w:color w:val="000000" w:themeColor="text1"/>
                             </w:rPr>
                             <m:t>-s⋅</m:t>
                           </m:r>
@@ -3745,6 +3762,7 @@
                                 <w:rPr>
                                   <w:rFonts w:ascii="Cambria Math" w:eastAsiaTheme="minorEastAsia" w:hAnsi="Cambria Math"/>
                                   <w:i/>
+                                  <w:color w:val="000000" w:themeColor="text1"/>
                                 </w:rPr>
                               </m:ctrlPr>
                             </m:fPr>
@@ -3755,6 +3773,7 @@
                                     <w:rPr>
                                       <w:rFonts w:ascii="Cambria Math" w:eastAsiaTheme="minorEastAsia" w:hAnsi="Cambria Math"/>
                                       <w:i/>
+                                      <w:color w:val="000000" w:themeColor="text1"/>
                                     </w:rPr>
                                   </m:ctrlPr>
                                 </m:sSubPr>
@@ -3762,6 +3781,7 @@
                                   <m:r>
                                     <w:rPr>
                                       <w:rFonts w:ascii="Cambria Math" w:eastAsiaTheme="minorEastAsia" w:hAnsi="Cambria Math"/>
+                                      <w:color w:val="000000" w:themeColor="text1"/>
                                     </w:rPr>
                                     <m:t>t</m:t>
                                   </m:r>
@@ -3770,6 +3790,7 @@
                                   <m:r>
                                     <w:rPr>
                                       <w:rFonts w:ascii="Cambria Math" w:eastAsiaTheme="minorEastAsia" w:hAnsi="Cambria Math"/>
+                                      <w:color w:val="000000" w:themeColor="text1"/>
                                     </w:rPr>
                                     <m:t>0</m:t>
                                   </m:r>
@@ -3783,6 +3804,7 @@
                                     <w:rPr>
                                       <w:rFonts w:ascii="Cambria Math" w:eastAsiaTheme="minorEastAsia" w:hAnsi="Cambria Math"/>
                                       <w:i/>
+                                      <w:color w:val="000000" w:themeColor="text1"/>
                                     </w:rPr>
                                   </m:ctrlPr>
                                 </m:sSubPr>
@@ -3790,6 +3812,7 @@
                                   <m:r>
                                     <w:rPr>
                                       <w:rFonts w:ascii="Cambria Math" w:eastAsiaTheme="minorEastAsia" w:hAnsi="Cambria Math"/>
+                                      <w:color w:val="000000" w:themeColor="text1"/>
                                     </w:rPr>
                                     <m:t>t</m:t>
                                   </m:r>
@@ -3798,6 +3821,7 @@
                                   <m:r>
                                     <w:rPr>
                                       <w:rFonts w:ascii="Cambria Math" w:eastAsiaTheme="minorEastAsia" w:hAnsi="Cambria Math"/>
+                                      <w:color w:val="000000" w:themeColor="text1"/>
                                     </w:rPr>
                                     <m:t>g</m:t>
                                   </m:r>
@@ -3817,6 +3841,7 @@
                         <w:rPr>
                           <w:rFonts w:ascii="Cambria Math" w:eastAsiaTheme="minorEastAsia" w:hAnsi="Cambria Math"/>
                           <w:i/>
+                          <w:color w:val="000000" w:themeColor="text1"/>
                         </w:rPr>
                       </m:ctrlPr>
                     </m:sSupPr>
@@ -3824,6 +3849,7 @@
                       <m:r>
                         <w:rPr>
                           <w:rFonts w:ascii="Cambria Math" w:eastAsiaTheme="minorEastAsia" w:hAnsi="Cambria Math"/>
+                          <w:color w:val="000000" w:themeColor="text1"/>
                         </w:rPr>
                         <m:t>s</m:t>
                       </m:r>
@@ -3832,6 +3858,7 @@
                       <m:r>
                         <w:rPr>
                           <w:rFonts w:ascii="Cambria Math" w:eastAsiaTheme="minorEastAsia" w:hAnsi="Cambria Math"/>
+                          <w:color w:val="000000" w:themeColor="text1"/>
                         </w:rPr>
                         <m:t>2</m:t>
                       </m:r>
@@ -3848,6 +3875,7 @@
       <w:pPr>
         <w:rPr>
           <w:rFonts w:eastAsiaTheme="minorEastAsia"/>
+          <w:color w:val="000000" w:themeColor="text1"/>
         </w:rPr>
       </w:pPr>
     </w:p>
@@ -3860,11 +3888,13 @@
         </w:numPr>
         <w:rPr>
           <w:rFonts w:eastAsiaTheme="minorEastAsia"/>
+          <w:color w:val="000000" w:themeColor="text1"/>
         </w:rPr>
       </w:pPr>
       <w:r>
         <w:rPr>
           <w:rFonts w:eastAsiaTheme="minorEastAsia"/>
+          <w:color w:val="000000" w:themeColor="text1"/>
         </w:rPr>
         <w:t xml:space="preserve"> </w:t>
       </w:r>
@@ -3873,6 +3903,7 @@
       <w:pPr>
         <w:rPr>
           <w:rFonts w:eastAsiaTheme="minorEastAsia"/>
+          <w:color w:val="000000" w:themeColor="text1"/>
         </w:rPr>
       </w:pPr>
       <m:oMathPara>
@@ -3883,6 +3914,7 @@
             </m:rPr>
             <w:rPr>
               <w:rFonts w:ascii="Cambria Math" w:hAnsi="Cambria Math"/>
+              <w:color w:val="000000" w:themeColor="text1"/>
             </w:rPr>
             <m:t>S</m:t>
           </m:r>
@@ -3892,6 +3924,7 @@
             </m:rPr>
             <w:rPr>
               <w:rFonts w:ascii="Cambria Math" w:eastAsiaTheme="minorEastAsia" w:hAnsi="Cambria Math"/>
+              <w:color w:val="000000" w:themeColor="text1"/>
             </w:rPr>
             <m:t>=</m:t>
           </m:r>
@@ -3903,6 +3936,7 @@
                 <w:rPr>
                   <w:rFonts w:ascii="Cambria Math" w:eastAsiaTheme="minorEastAsia" w:hAnsi="Cambria Math"/>
                   <w:i/>
+                  <w:color w:val="000000" w:themeColor="text1"/>
                 </w:rPr>
               </m:ctrlPr>
             </m:dPr>
@@ -3921,6 +3955,7 @@
                     <w:rPr>
                       <w:rFonts w:ascii="Cambria Math" w:eastAsiaTheme="minorEastAsia" w:hAnsi="Cambria Math"/>
                       <w:i/>
+                      <w:color w:val="000000" w:themeColor="text1"/>
                     </w:rPr>
                   </m:ctrlPr>
                 </m:mPr>
@@ -3932,6 +3967,7 @@
                           <w:rPr>
                             <w:rFonts w:ascii="Cambria Math" w:eastAsiaTheme="minorEastAsia" w:hAnsi="Cambria Math"/>
                             <w:i/>
+                            <w:color w:val="000000" w:themeColor="text1"/>
                           </w:rPr>
                         </m:ctrlPr>
                       </m:sSubPr>
@@ -3939,6 +3975,7 @@
                         <m:r>
                           <w:rPr>
                             <w:rFonts w:ascii="Cambria Math" w:eastAsiaTheme="minorEastAsia" w:hAnsi="Cambria Math"/>
+                            <w:color w:val="000000" w:themeColor="text1"/>
                           </w:rPr>
                           <m:t>S</m:t>
                         </m:r>
@@ -3947,6 +3984,7 @@
                         <m:r>
                           <w:rPr>
                             <w:rFonts w:ascii="Cambria Math" w:eastAsiaTheme="minorEastAsia" w:hAnsi="Cambria Math"/>
+                            <w:color w:val="000000" w:themeColor="text1"/>
                           </w:rPr>
                           <m:t>rr</m:t>
                         </m:r>
@@ -3960,6 +3998,7 @@
                           <w:rPr>
                             <w:rFonts w:ascii="Cambria Math" w:eastAsiaTheme="minorEastAsia" w:hAnsi="Cambria Math"/>
                             <w:i/>
+                            <w:color w:val="000000" w:themeColor="text1"/>
                           </w:rPr>
                         </m:ctrlPr>
                       </m:sSubPr>
@@ -3967,6 +4006,7 @@
                         <m:r>
                           <w:rPr>
                             <w:rFonts w:ascii="Cambria Math" w:eastAsiaTheme="minorEastAsia" w:hAnsi="Cambria Math"/>
+                            <w:color w:val="000000" w:themeColor="text1"/>
                           </w:rPr>
                           <m:t>S</m:t>
                         </m:r>
@@ -3975,6 +4015,7 @@
                         <m:r>
                           <w:rPr>
                             <w:rFonts w:ascii="Cambria Math" w:eastAsiaTheme="minorEastAsia" w:hAnsi="Cambria Math"/>
+                            <w:color w:val="000000" w:themeColor="text1"/>
                           </w:rPr>
                           <m:t>rθ</m:t>
                         </m:r>
@@ -3988,6 +4029,7 @@
                           <w:rPr>
                             <w:rFonts w:ascii="Cambria Math" w:eastAsiaTheme="minorEastAsia" w:hAnsi="Cambria Math"/>
                             <w:i/>
+                            <w:color w:val="000000" w:themeColor="text1"/>
                           </w:rPr>
                         </m:ctrlPr>
                       </m:sSubPr>
@@ -3995,6 +4037,7 @@
                         <m:r>
                           <w:rPr>
                             <w:rFonts w:ascii="Cambria Math" w:eastAsiaTheme="minorEastAsia" w:hAnsi="Cambria Math"/>
+                            <w:color w:val="000000" w:themeColor="text1"/>
                           </w:rPr>
                           <m:t>S</m:t>
                         </m:r>
@@ -4003,6 +4046,7 @@
                         <m:r>
                           <w:rPr>
                             <w:rFonts w:ascii="Cambria Math" w:eastAsiaTheme="minorEastAsia" w:hAnsi="Cambria Math"/>
+                            <w:color w:val="000000" w:themeColor="text1"/>
                           </w:rPr>
                           <m:t>rz</m:t>
                         </m:r>
@@ -4012,6 +4056,7 @@
                       <w:rPr>
                         <w:rFonts w:ascii="Cambria Math" w:eastAsia="Cambria Math" w:hAnsi="Cambria Math" w:cs="Cambria Math"/>
                         <w:i/>
+                        <w:color w:val="000000" w:themeColor="text1"/>
                       </w:rPr>
                     </m:ctrlPr>
                   </m:e>
@@ -4024,6 +4069,7 @@
                           <w:rPr>
                             <w:rFonts w:ascii="Cambria Math" w:eastAsia="Cambria Math" w:hAnsi="Cambria Math" w:cs="Cambria Math"/>
                             <w:i/>
+                            <w:color w:val="000000" w:themeColor="text1"/>
                           </w:rPr>
                         </m:ctrlPr>
                       </m:sSubPr>
@@ -4031,6 +4077,7 @@
                         <m:r>
                           <w:rPr>
                             <w:rFonts w:ascii="Cambria Math" w:eastAsia="Cambria Math" w:hAnsi="Cambria Math" w:cs="Cambria Math"/>
+                            <w:color w:val="000000" w:themeColor="text1"/>
                           </w:rPr>
                           <m:t>S</m:t>
                         </m:r>
@@ -4039,6 +4086,7 @@
                         <m:r>
                           <w:rPr>
                             <w:rFonts w:ascii="Cambria Math" w:eastAsia="Cambria Math" w:hAnsi="Cambria Math" w:cs="Cambria Math"/>
+                            <w:color w:val="000000" w:themeColor="text1"/>
                           </w:rPr>
                           <m:t>rθ</m:t>
                         </m:r>
@@ -4052,6 +4100,7 @@
                           <w:rPr>
                             <w:rFonts w:ascii="Cambria Math" w:eastAsiaTheme="minorEastAsia" w:hAnsi="Cambria Math"/>
                             <w:i/>
+                            <w:color w:val="000000" w:themeColor="text1"/>
                           </w:rPr>
                         </m:ctrlPr>
                       </m:sSubPr>
@@ -4059,6 +4108,7 @@
                         <m:r>
                           <w:rPr>
                             <w:rFonts w:ascii="Cambria Math" w:eastAsiaTheme="minorEastAsia" w:hAnsi="Cambria Math"/>
+                            <w:color w:val="000000" w:themeColor="text1"/>
                           </w:rPr>
                           <m:t>S</m:t>
                         </m:r>
@@ -4067,6 +4117,7 @@
                         <m:r>
                           <w:rPr>
                             <w:rFonts w:ascii="Cambria Math" w:eastAsiaTheme="minorEastAsia" w:hAnsi="Cambria Math"/>
+                            <w:color w:val="000000" w:themeColor="text1"/>
                           </w:rPr>
                           <m:t>rr</m:t>
                         </m:r>
@@ -4076,6 +4127,7 @@
                       <w:rPr>
                         <w:rFonts w:ascii="Cambria Math" w:eastAsia="Cambria Math" w:hAnsi="Cambria Math" w:cs="Cambria Math"/>
                         <w:i/>
+                        <w:color w:val="000000" w:themeColor="text1"/>
                       </w:rPr>
                     </m:ctrlPr>
                   </m:e>
@@ -4086,6 +4138,7 @@
                           <w:rPr>
                             <w:rFonts w:ascii="Cambria Math" w:eastAsia="Cambria Math" w:hAnsi="Cambria Math" w:cs="Cambria Math"/>
                             <w:i/>
+                            <w:color w:val="000000" w:themeColor="text1"/>
                           </w:rPr>
                         </m:ctrlPr>
                       </m:sSubPr>
@@ -4093,6 +4146,7 @@
                         <m:r>
                           <w:rPr>
                             <w:rFonts w:ascii="Cambria Math" w:eastAsia="Cambria Math" w:hAnsi="Cambria Math" w:cs="Cambria Math"/>
+                            <w:color w:val="000000" w:themeColor="text1"/>
                           </w:rPr>
                           <m:t>S</m:t>
                         </m:r>
@@ -4101,6 +4155,7 @@
                         <m:r>
                           <w:rPr>
                             <w:rFonts w:ascii="Cambria Math" w:eastAsia="Cambria Math" w:hAnsi="Cambria Math" w:cs="Cambria Math"/>
+                            <w:color w:val="000000" w:themeColor="text1"/>
                           </w:rPr>
                           <m:t>rz</m:t>
                         </m:r>
@@ -4110,6 +4165,7 @@
                       <w:rPr>
                         <w:rFonts w:ascii="Cambria Math" w:eastAsia="Cambria Math" w:hAnsi="Cambria Math" w:cs="Cambria Math"/>
                         <w:i/>
+                        <w:color w:val="000000" w:themeColor="text1"/>
                       </w:rPr>
                     </m:ctrlPr>
                   </m:e>
@@ -4122,6 +4178,7 @@
                           <w:rPr>
                             <w:rFonts w:ascii="Cambria Math" w:eastAsia="Cambria Math" w:hAnsi="Cambria Math" w:cs="Cambria Math"/>
                             <w:i/>
+                            <w:color w:val="000000" w:themeColor="text1"/>
                           </w:rPr>
                         </m:ctrlPr>
                       </m:sSubPr>
@@ -4129,6 +4186,7 @@
                         <m:r>
                           <w:rPr>
                             <w:rFonts w:ascii="Cambria Math" w:eastAsia="Cambria Math" w:hAnsi="Cambria Math" w:cs="Cambria Math"/>
+                            <w:color w:val="000000" w:themeColor="text1"/>
                           </w:rPr>
                           <m:t>S</m:t>
                         </m:r>
@@ -4137,6 +4195,7 @@
                         <m:r>
                           <w:rPr>
                             <w:rFonts w:ascii="Cambria Math" w:eastAsia="Cambria Math" w:hAnsi="Cambria Math" w:cs="Cambria Math"/>
+                            <w:color w:val="000000" w:themeColor="text1"/>
                           </w:rPr>
                           <m:t>rz</m:t>
                         </m:r>
@@ -4146,6 +4205,7 @@
                       <w:rPr>
                         <w:rFonts w:ascii="Cambria Math" w:eastAsia="Cambria Math" w:hAnsi="Cambria Math" w:cs="Cambria Math"/>
                         <w:i/>
+                        <w:color w:val="000000" w:themeColor="text1"/>
                       </w:rPr>
                     </m:ctrlPr>
                   </m:e>
@@ -4156,6 +4216,7 @@
                           <w:rPr>
                             <w:rFonts w:ascii="Cambria Math" w:eastAsia="Cambria Math" w:hAnsi="Cambria Math" w:cs="Cambria Math"/>
                             <w:i/>
+                            <w:color w:val="000000" w:themeColor="text1"/>
                           </w:rPr>
                         </m:ctrlPr>
                       </m:sSubPr>
@@ -4163,6 +4224,7 @@
                         <m:r>
                           <w:rPr>
                             <w:rFonts w:ascii="Cambria Math" w:eastAsia="Cambria Math" w:hAnsi="Cambria Math" w:cs="Cambria Math"/>
+                            <w:color w:val="000000" w:themeColor="text1"/>
                           </w:rPr>
                           <m:t>S</m:t>
                         </m:r>
@@ -4171,6 +4233,7 @@
                         <m:r>
                           <w:rPr>
                             <w:rFonts w:ascii="Cambria Math" w:eastAsia="Cambria Math" w:hAnsi="Cambria Math" w:cs="Cambria Math"/>
+                            <w:color w:val="000000" w:themeColor="text1"/>
                           </w:rPr>
                           <m:t>rz</m:t>
                         </m:r>
@@ -4180,6 +4243,7 @@
                       <w:rPr>
                         <w:rFonts w:ascii="Cambria Math" w:eastAsia="Cambria Math" w:hAnsi="Cambria Math" w:cs="Cambria Math"/>
                         <w:i/>
+                        <w:color w:val="000000" w:themeColor="text1"/>
                       </w:rPr>
                     </m:ctrlPr>
                   </m:e>
@@ -4190,6 +4254,7 @@
                           <w:rPr>
                             <w:rFonts w:ascii="Cambria Math" w:eastAsia="Cambria Math" w:hAnsi="Cambria Math" w:cs="Cambria Math"/>
                             <w:i/>
+                            <w:color w:val="000000" w:themeColor="text1"/>
                           </w:rPr>
                         </m:ctrlPr>
                       </m:sSubPr>
@@ -4197,6 +4262,7 @@
                         <m:r>
                           <w:rPr>
                             <w:rFonts w:ascii="Cambria Math" w:eastAsia="Cambria Math" w:hAnsi="Cambria Math" w:cs="Cambria Math"/>
+                            <w:color w:val="000000" w:themeColor="text1"/>
                           </w:rPr>
                           <m:t>S</m:t>
                         </m:r>
@@ -4205,6 +4271,7 @@
                         <m:r>
                           <w:rPr>
                             <w:rFonts w:ascii="Cambria Math" w:eastAsia="Cambria Math" w:hAnsi="Cambria Math" w:cs="Cambria Math"/>
+                            <w:color w:val="000000" w:themeColor="text1"/>
                           </w:rPr>
                           <m:t>zz</m:t>
                         </m:r>
@@ -4216,8 +4283,12 @@
             </m:e>
           </m:d>
           <m:r>
+            <m:rPr>
+              <m:sty m:val="p"/>
+            </m:rPr>
             <w:rPr>
               <w:rFonts w:eastAsiaTheme="minorEastAsia"/>
+              <w:color w:val="000000" w:themeColor="text1"/>
             </w:rPr>
             <w:br/>
           </m:r>
@@ -4229,6 +4300,7 @@
                 <w:rPr>
                   <w:rFonts w:ascii="Cambria Math" w:eastAsiaTheme="minorEastAsia" w:hAnsi="Cambria Math"/>
                   <w:i/>
+                  <w:color w:val="000000" w:themeColor="text1"/>
                 </w:rPr>
               </m:ctrlPr>
             </m:sSubPr>
@@ -4236,6 +4308,7 @@
               <m:r>
                 <w:rPr>
                   <w:rFonts w:ascii="Cambria Math" w:eastAsiaTheme="minorEastAsia" w:hAnsi="Cambria Math"/>
+                  <w:color w:val="000000" w:themeColor="text1"/>
                 </w:rPr>
                 <m:t>S</m:t>
               </m:r>
@@ -4244,6 +4317,7 @@
               <m:r>
                 <w:rPr>
                   <w:rFonts w:ascii="Cambria Math" w:eastAsiaTheme="minorEastAsia" w:hAnsi="Cambria Math"/>
+                  <w:color w:val="000000" w:themeColor="text1"/>
                 </w:rPr>
                 <m:t>rr</m:t>
               </m:r>
@@ -4255,6 +4329,7 @@
             </m:rPr>
             <w:rPr>
               <w:rFonts w:ascii="Cambria Math" w:eastAsiaTheme="minorEastAsia" w:hAnsi="Cambria Math"/>
+              <w:color w:val="000000" w:themeColor="text1"/>
             </w:rPr>
             <m:t>=</m:t>
           </m:r>
@@ -4264,6 +4339,7 @@
                 <w:rPr>
                   <w:rFonts w:ascii="Cambria Math" w:eastAsiaTheme="minorEastAsia" w:hAnsi="Cambria Math"/>
                   <w:i/>
+                  <w:color w:val="000000" w:themeColor="text1"/>
                 </w:rPr>
               </m:ctrlPr>
             </m:fPr>
@@ -4271,6 +4347,7 @@
               <m:r>
                 <w:rPr>
                   <w:rFonts w:ascii="Cambria Math" w:eastAsiaTheme="minorEastAsia" w:hAnsi="Cambria Math"/>
+                  <w:color w:val="000000" w:themeColor="text1"/>
                 </w:rPr>
                 <m:t>1</m:t>
               </m:r>
@@ -4282,6 +4359,7 @@
                     <w:rPr>
                       <w:rFonts w:ascii="Cambria Math" w:eastAsiaTheme="minorEastAsia" w:hAnsi="Cambria Math"/>
                       <w:i/>
+                      <w:color w:val="000000" w:themeColor="text1"/>
                     </w:rPr>
                   </m:ctrlPr>
                 </m:sSubPr>
@@ -4289,6 +4367,7 @@
                   <m:r>
                     <w:rPr>
                       <w:rFonts w:ascii="Cambria Math" w:eastAsiaTheme="minorEastAsia" w:hAnsi="Cambria Math"/>
+                      <w:color w:val="000000" w:themeColor="text1"/>
                     </w:rPr>
                     <m:t>E</m:t>
                   </m:r>
@@ -4297,6 +4376,7 @@
                   <m:r>
                     <w:rPr>
                       <w:rFonts w:ascii="Cambria Math" w:eastAsiaTheme="minorEastAsia" w:hAnsi="Cambria Math"/>
+                      <w:color w:val="000000" w:themeColor="text1"/>
                     </w:rPr>
                     <m:t>rr</m:t>
                   </m:r>
@@ -4305,8 +4385,12 @@
             </m:den>
           </m:f>
           <m:r>
+            <m:rPr>
+              <m:sty m:val="p"/>
+            </m:rPr>
             <w:rPr>
               <w:rFonts w:eastAsiaTheme="minorEastAsia"/>
+              <w:color w:val="000000" w:themeColor="text1"/>
             </w:rPr>
             <w:br/>
           </m:r>
@@ -4318,6 +4402,7 @@
                 <w:rPr>
                   <w:rFonts w:ascii="Cambria Math" w:eastAsiaTheme="minorEastAsia" w:hAnsi="Cambria Math"/>
                   <w:i/>
+                  <w:color w:val="000000" w:themeColor="text1"/>
                 </w:rPr>
               </m:ctrlPr>
             </m:sSubPr>
@@ -4325,6 +4410,7 @@
               <m:r>
                 <w:rPr>
                   <w:rFonts w:ascii="Cambria Math" w:eastAsiaTheme="minorEastAsia" w:hAnsi="Cambria Math"/>
+                  <w:color w:val="000000" w:themeColor="text1"/>
                 </w:rPr>
                 <m:t>S</m:t>
               </m:r>
@@ -4333,6 +4419,7 @@
               <m:r>
                 <w:rPr>
                   <w:rFonts w:ascii="Cambria Math" w:eastAsiaTheme="minorEastAsia" w:hAnsi="Cambria Math"/>
+                  <w:color w:val="000000" w:themeColor="text1"/>
                 </w:rPr>
                 <m:t>rθ</m:t>
               </m:r>
@@ -4344,6 +4431,7 @@
             </m:rPr>
             <w:rPr>
               <w:rFonts w:ascii="Cambria Math" w:eastAsiaTheme="minorEastAsia" w:hAnsi="Cambria Math"/>
+              <w:color w:val="000000" w:themeColor="text1"/>
             </w:rPr>
             <m:t>=-</m:t>
           </m:r>
@@ -4353,6 +4441,7 @@
                 <w:rPr>
                   <w:rFonts w:ascii="Cambria Math" w:eastAsiaTheme="minorEastAsia" w:hAnsi="Cambria Math"/>
                   <w:i/>
+                  <w:color w:val="000000" w:themeColor="text1"/>
                 </w:rPr>
               </m:ctrlPr>
             </m:fPr>
@@ -4362,6 +4451,7 @@
                   <m:ctrlPr>
                     <w:rPr>
                       <w:rFonts w:ascii="Cambria Math" w:eastAsiaTheme="minorEastAsia" w:hAnsi="Cambria Math"/>
+                      <w:color w:val="000000" w:themeColor="text1"/>
                     </w:rPr>
                   </m:ctrlPr>
                 </m:sSubPr>
@@ -4372,6 +4462,7 @@
                     </m:rPr>
                     <w:rPr>
                       <w:rFonts w:ascii="Cambria Math" w:eastAsiaTheme="minorEastAsia" w:hAnsi="Cambria Math"/>
+                      <w:color w:val="000000" w:themeColor="text1"/>
                     </w:rPr>
                     <m:t>ν</m:t>
                   </m:r>
@@ -4379,6 +4470,7 @@
                     <w:rPr>
                       <w:rFonts w:ascii="Cambria Math" w:eastAsiaTheme="minorEastAsia" w:hAnsi="Cambria Math"/>
                       <w:i/>
+                      <w:color w:val="000000" w:themeColor="text1"/>
                     </w:rPr>
                   </m:ctrlPr>
                 </m:e>
@@ -4389,6 +4481,7 @@
                     </m:rPr>
                     <w:rPr>
                       <w:rFonts w:ascii="Cambria Math" w:eastAsiaTheme="minorEastAsia" w:hAnsi="Cambria Math"/>
+                      <w:color w:val="000000" w:themeColor="text1"/>
                     </w:rPr>
                     <m:t>rθ</m:t>
                   </m:r>
@@ -4402,6 +4495,7 @@
                     <w:rPr>
                       <w:rFonts w:ascii="Cambria Math" w:eastAsiaTheme="minorEastAsia" w:hAnsi="Cambria Math"/>
                       <w:i/>
+                      <w:color w:val="000000" w:themeColor="text1"/>
                     </w:rPr>
                   </m:ctrlPr>
                 </m:sSubPr>
@@ -4409,6 +4503,7 @@
                   <m:r>
                     <w:rPr>
                       <w:rFonts w:ascii="Cambria Math" w:eastAsiaTheme="minorEastAsia" w:hAnsi="Cambria Math"/>
+                      <w:color w:val="000000" w:themeColor="text1"/>
                     </w:rPr>
                     <m:t>E</m:t>
                   </m:r>
@@ -4417,6 +4512,7 @@
                   <m:r>
                     <w:rPr>
                       <w:rFonts w:ascii="Cambria Math" w:eastAsiaTheme="minorEastAsia" w:hAnsi="Cambria Math"/>
+                      <w:color w:val="000000" w:themeColor="text1"/>
                     </w:rPr>
                     <m:t>rr</m:t>
                   </m:r>
@@ -4425,8 +4521,12 @@
             </m:den>
           </m:f>
           <m:r>
+            <m:rPr>
+              <m:sty m:val="p"/>
+            </m:rPr>
             <w:rPr>
               <w:rFonts w:eastAsiaTheme="minorEastAsia"/>
+              <w:color w:val="000000" w:themeColor="text1"/>
             </w:rPr>
             <w:br/>
           </m:r>
@@ -4438,6 +4538,7 @@
                 <w:rPr>
                   <w:rFonts w:ascii="Cambria Math" w:eastAsiaTheme="minorEastAsia" w:hAnsi="Cambria Math"/>
                   <w:i/>
+                  <w:color w:val="C00000"/>
                 </w:rPr>
               </m:ctrlPr>
             </m:sSubPr>
@@ -4445,6 +4546,7 @@
               <m:r>
                 <w:rPr>
                   <w:rFonts w:ascii="Cambria Math" w:eastAsiaTheme="minorEastAsia" w:hAnsi="Cambria Math"/>
+                  <w:color w:val="C00000"/>
                 </w:rPr>
                 <m:t>S</m:t>
               </m:r>
@@ -4453,8 +4555,9 @@
               <m:r>
                 <w:rPr>
                   <w:rFonts w:ascii="Cambria Math" w:eastAsiaTheme="minorEastAsia" w:hAnsi="Cambria Math"/>
-                </w:rPr>
-                <m:t>rθ</m:t>
+                  <w:color w:val="C00000"/>
+                </w:rPr>
+                <m:t>rz</m:t>
               </m:r>
             </m:sub>
           </m:sSub>
@@ -4464,6 +4567,7 @@
             </m:rPr>
             <w:rPr>
               <w:rFonts w:ascii="Cambria Math" w:eastAsiaTheme="minorEastAsia" w:hAnsi="Cambria Math"/>
+              <w:color w:val="000000" w:themeColor="text1"/>
             </w:rPr>
             <m:t>=-</m:t>
           </m:r>
@@ -4473,6 +4577,7 @@
                 <w:rPr>
                   <w:rFonts w:ascii="Cambria Math" w:eastAsiaTheme="minorEastAsia" w:hAnsi="Cambria Math"/>
                   <w:i/>
+                  <w:color w:val="000000" w:themeColor="text1"/>
                 </w:rPr>
               </m:ctrlPr>
             </m:fPr>
@@ -4482,6 +4587,7 @@
                   <m:ctrlPr>
                     <w:rPr>
                       <w:rFonts w:ascii="Cambria Math" w:eastAsiaTheme="minorEastAsia" w:hAnsi="Cambria Math"/>
+                      <w:color w:val="000000" w:themeColor="text1"/>
                     </w:rPr>
                   </m:ctrlPr>
                 </m:sSubPr>
@@ -4492,6 +4598,7 @@
                     </m:rPr>
                     <w:rPr>
                       <w:rFonts w:ascii="Cambria Math" w:eastAsiaTheme="minorEastAsia" w:hAnsi="Cambria Math"/>
+                      <w:color w:val="000000" w:themeColor="text1"/>
                     </w:rPr>
                     <m:t>ν</m:t>
                   </m:r>
@@ -4499,6 +4606,7 @@
                     <w:rPr>
                       <w:rFonts w:ascii="Cambria Math" w:eastAsiaTheme="minorEastAsia" w:hAnsi="Cambria Math"/>
                       <w:i/>
+                      <w:color w:val="000000" w:themeColor="text1"/>
                     </w:rPr>
                   </m:ctrlPr>
                 </m:e>
@@ -4509,6 +4617,7 @@
                     </m:rPr>
                     <w:rPr>
                       <w:rFonts w:ascii="Cambria Math" w:eastAsiaTheme="minorEastAsia" w:hAnsi="Cambria Math"/>
+                      <w:color w:val="000000" w:themeColor="text1"/>
                     </w:rPr>
                     <m:t>rz</m:t>
                   </m:r>
@@ -4522,6 +4631,7 @@
                     <w:rPr>
                       <w:rFonts w:ascii="Cambria Math" w:eastAsiaTheme="minorEastAsia" w:hAnsi="Cambria Math"/>
                       <w:i/>
+                      <w:color w:val="000000" w:themeColor="text1"/>
                     </w:rPr>
                   </m:ctrlPr>
                 </m:sSubPr>
@@ -4529,6 +4639,7 @@
                   <m:r>
                     <w:rPr>
                       <w:rFonts w:ascii="Cambria Math" w:eastAsiaTheme="minorEastAsia" w:hAnsi="Cambria Math"/>
+                      <w:color w:val="000000" w:themeColor="text1"/>
                     </w:rPr>
                     <m:t>E</m:t>
                   </m:r>
@@ -4537,6 +4648,7 @@
                   <m:r>
                     <w:rPr>
                       <w:rFonts w:ascii="Cambria Math" w:eastAsiaTheme="minorEastAsia" w:hAnsi="Cambria Math"/>
+                      <w:color w:val="000000" w:themeColor="text1"/>
                     </w:rPr>
                     <m:t>rr</m:t>
                   </m:r>
@@ -4545,8 +4657,12 @@
             </m:den>
           </m:f>
           <m:r>
+            <m:rPr>
+              <m:sty m:val="p"/>
+            </m:rPr>
             <w:rPr>
               <w:rFonts w:eastAsiaTheme="minorEastAsia"/>
+              <w:color w:val="000000" w:themeColor="text1"/>
             </w:rPr>
             <w:br/>
           </m:r>
@@ -4558,6 +4674,7 @@
                 <w:rPr>
                   <w:rFonts w:ascii="Cambria Math" w:eastAsiaTheme="minorEastAsia" w:hAnsi="Cambria Math"/>
                   <w:i/>
+                  <w:color w:val="000000" w:themeColor="text1"/>
                 </w:rPr>
               </m:ctrlPr>
             </m:sSubPr>
@@ -4565,6 +4682,7 @@
               <m:r>
                 <w:rPr>
                   <w:rFonts w:ascii="Cambria Math" w:eastAsiaTheme="minorEastAsia" w:hAnsi="Cambria Math"/>
+                  <w:color w:val="000000" w:themeColor="text1"/>
                 </w:rPr>
                 <m:t>S</m:t>
               </m:r>
@@ -4573,6 +4691,7 @@
               <m:r>
                 <w:rPr>
                   <w:rFonts w:ascii="Cambria Math" w:eastAsiaTheme="minorEastAsia" w:hAnsi="Cambria Math"/>
+                  <w:color w:val="000000" w:themeColor="text1"/>
                 </w:rPr>
                 <m:t>zz</m:t>
               </m:r>
@@ -4584,6 +4703,7 @@
             </m:rPr>
             <w:rPr>
               <w:rFonts w:ascii="Cambria Math" w:eastAsiaTheme="minorEastAsia" w:hAnsi="Cambria Math"/>
+              <w:color w:val="000000" w:themeColor="text1"/>
             </w:rPr>
             <m:t>=</m:t>
           </m:r>
@@ -4593,6 +4713,7 @@
                 <w:rPr>
                   <w:rFonts w:ascii="Cambria Math" w:eastAsiaTheme="minorEastAsia" w:hAnsi="Cambria Math"/>
                   <w:i/>
+                  <w:color w:val="000000" w:themeColor="text1"/>
                 </w:rPr>
               </m:ctrlPr>
             </m:fPr>
@@ -4600,6 +4721,7 @@
               <m:r>
                 <w:rPr>
                   <w:rFonts w:ascii="Cambria Math" w:eastAsiaTheme="minorEastAsia" w:hAnsi="Cambria Math"/>
+                  <w:color w:val="000000" w:themeColor="text1"/>
                 </w:rPr>
                 <m:t>1</m:t>
               </m:r>
@@ -4611,6 +4733,7 @@
                     <w:rPr>
                       <w:rFonts w:ascii="Cambria Math" w:eastAsiaTheme="minorEastAsia" w:hAnsi="Cambria Math"/>
                       <w:i/>
+                      <w:color w:val="000000" w:themeColor="text1"/>
                     </w:rPr>
                   </m:ctrlPr>
                 </m:sSubPr>
@@ -4618,6 +4741,7 @@
                   <m:r>
                     <w:rPr>
                       <w:rFonts w:ascii="Cambria Math" w:eastAsiaTheme="minorEastAsia" w:hAnsi="Cambria Math"/>
+                      <w:color w:val="000000" w:themeColor="text1"/>
                     </w:rPr>
                     <m:t>E</m:t>
                   </m:r>
@@ -4626,6 +4750,7 @@
                   <m:r>
                     <w:rPr>
                       <w:rFonts w:ascii="Cambria Math" w:eastAsiaTheme="minorEastAsia" w:hAnsi="Cambria Math"/>
+                      <w:color w:val="000000" w:themeColor="text1"/>
                     </w:rPr>
                     <m:t>zz</m:t>
                   </m:r>
@@ -4645,11 +4770,13 @@
         </w:numPr>
         <w:rPr>
           <w:rFonts w:eastAsiaTheme="minorEastAsia"/>
+          <w:color w:val="000000" w:themeColor="text1"/>
         </w:rPr>
       </w:pPr>
       <w:r>
         <w:rPr>
           <w:rFonts w:eastAsiaTheme="minorEastAsia"/>
+          <w:color w:val="000000" w:themeColor="text1"/>
         </w:rPr>
         <w:lastRenderedPageBreak/>
         <w:t xml:space="preserve"> </w:t>
@@ -4659,6 +4786,7 @@
       <w:pPr>
         <w:rPr>
           <w:rFonts w:eastAsiaTheme="minorEastAsia"/>
+          <w:color w:val="000000" w:themeColor="text1"/>
         </w:rPr>
       </w:pPr>
       <m:oMathPara>
@@ -4666,7 +4794,7 @@
           <m:r>
             <w:rPr>
               <w:rFonts w:ascii="Cambria Math" w:eastAsiaTheme="minorEastAsia" w:hAnsi="Cambria Math"/>
-              <w:color w:val="C00000"/>
+              <w:color w:val="000000" w:themeColor="text1"/>
             </w:rPr>
             <m:t>α</m:t>
           </m:r>
@@ -4676,7 +4804,7 @@
                 <w:rPr>
                   <w:rFonts w:ascii="Cambria Math" w:eastAsiaTheme="minorEastAsia" w:hAnsi="Cambria Math"/>
                   <w:i/>
-                  <w:color w:val="C00000"/>
+                  <w:color w:val="000000" w:themeColor="text1"/>
                 </w:rPr>
               </m:ctrlPr>
             </m:dPr>
@@ -4687,7 +4815,7 @@
                 </m:rPr>
                 <w:rPr>
                   <w:rFonts w:ascii="Cambria Math" w:hAnsi="Cambria Math"/>
-                  <w:color w:val="C00000"/>
+                  <w:color w:val="000000" w:themeColor="text1"/>
                 </w:rPr>
                 <m:t>S</m:t>
               </m:r>
@@ -4699,7 +4827,7 @@
             </m:rPr>
             <w:rPr>
               <w:rFonts w:ascii="Cambria Math" w:eastAsiaTheme="minorEastAsia" w:hAnsi="Cambria Math"/>
-              <w:color w:val="C00000"/>
+              <w:color w:val="000000" w:themeColor="text1"/>
             </w:rPr>
             <m:t>=2⋅</m:t>
           </m:r>
@@ -4709,7 +4837,7 @@
                 <w:rPr>
                   <w:rFonts w:ascii="Cambria Math" w:eastAsiaTheme="minorEastAsia" w:hAnsi="Cambria Math"/>
                   <w:i/>
-                  <w:color w:val="C00000"/>
+                  <w:color w:val="000000" w:themeColor="text1"/>
                 </w:rPr>
               </m:ctrlPr>
             </m:sSubSupPr>
@@ -4717,7 +4845,7 @@
               <m:r>
                 <w:rPr>
                   <w:rFonts w:ascii="Cambria Math" w:eastAsiaTheme="minorEastAsia" w:hAnsi="Cambria Math"/>
-                  <w:color w:val="C00000"/>
+                  <w:color w:val="000000" w:themeColor="text1"/>
                 </w:rPr>
                 <m:t>S</m:t>
               </m:r>
@@ -4726,7 +4854,7 @@
               <m:r>
                 <w:rPr>
                   <w:rFonts w:ascii="Cambria Math" w:eastAsiaTheme="minorEastAsia" w:hAnsi="Cambria Math"/>
-                  <w:color w:val="C00000"/>
+                  <w:color w:val="000000" w:themeColor="text1"/>
                 </w:rPr>
                 <m:t>rz</m:t>
               </m:r>
@@ -4735,7 +4863,7 @@
               <m:r>
                 <w:rPr>
                   <w:rFonts w:ascii="Cambria Math" w:eastAsiaTheme="minorEastAsia" w:hAnsi="Cambria Math"/>
-                  <w:color w:val="C00000"/>
+                  <w:color w:val="000000" w:themeColor="text1"/>
                 </w:rPr>
                 <m:t>2</m:t>
               </m:r>
@@ -4744,7 +4872,7 @@
           <m:r>
             <w:rPr>
               <w:rFonts w:ascii="Cambria Math" w:eastAsiaTheme="minorEastAsia" w:hAnsi="Cambria Math"/>
-              <w:color w:val="C00000"/>
+              <w:color w:val="000000" w:themeColor="text1"/>
             </w:rPr>
             <m:t>⋅</m:t>
           </m:r>
@@ -4754,7 +4882,7 @@
                 <w:rPr>
                   <w:rFonts w:ascii="Cambria Math" w:eastAsiaTheme="minorEastAsia" w:hAnsi="Cambria Math"/>
                   <w:i/>
-                  <w:color w:val="C00000"/>
+                  <w:color w:val="000000" w:themeColor="text1"/>
                 </w:rPr>
               </m:ctrlPr>
             </m:fPr>
@@ -4765,7 +4893,7 @@
                     <w:rPr>
                       <w:rFonts w:ascii="Cambria Math" w:eastAsiaTheme="minorEastAsia" w:hAnsi="Cambria Math"/>
                       <w:i/>
-                      <w:color w:val="C00000"/>
+                      <w:color w:val="000000" w:themeColor="text1"/>
                     </w:rPr>
                   </m:ctrlPr>
                 </m:sSubPr>
@@ -4773,7 +4901,7 @@
                   <m:r>
                     <w:rPr>
                       <w:rFonts w:ascii="Cambria Math" w:eastAsiaTheme="minorEastAsia" w:hAnsi="Cambria Math"/>
-                      <w:color w:val="C00000"/>
+                      <w:color w:val="000000" w:themeColor="text1"/>
                     </w:rPr>
                     <m:t>S</m:t>
                   </m:r>
@@ -4782,7 +4910,7 @@
                   <m:r>
                     <w:rPr>
                       <w:rFonts w:ascii="Cambria Math" w:eastAsiaTheme="minorEastAsia" w:hAnsi="Cambria Math"/>
-                      <w:color w:val="C00000"/>
+                      <w:color w:val="000000" w:themeColor="text1"/>
                     </w:rPr>
                     <m:t>zz</m:t>
                   </m:r>
@@ -4796,7 +4924,7 @@
                     <w:rPr>
                       <w:rFonts w:ascii="Cambria Math" w:eastAsiaTheme="minorEastAsia" w:hAnsi="Cambria Math"/>
                       <w:i/>
-                      <w:color w:val="C00000"/>
+                      <w:color w:val="000000" w:themeColor="text1"/>
                     </w:rPr>
                   </m:ctrlPr>
                 </m:sSubPr>
@@ -4804,7 +4932,7 @@
                   <m:r>
                     <w:rPr>
                       <w:rFonts w:ascii="Cambria Math" w:eastAsiaTheme="minorEastAsia" w:hAnsi="Cambria Math"/>
-                      <w:color w:val="C00000"/>
+                      <w:color w:val="000000" w:themeColor="text1"/>
                     </w:rPr>
                     <m:t>S</m:t>
                   </m:r>
@@ -4813,7 +4941,7 @@
                   <m:r>
                     <w:rPr>
                       <w:rFonts w:ascii="Cambria Math" w:eastAsiaTheme="minorEastAsia" w:hAnsi="Cambria Math"/>
-                      <w:color w:val="C00000"/>
+                      <w:color w:val="000000" w:themeColor="text1"/>
                     </w:rPr>
                     <m:t>rr</m:t>
                   </m:r>
@@ -4824,7 +4952,7 @@
           <m:r>
             <w:rPr>
               <w:rFonts w:ascii="Cambria Math" w:eastAsiaTheme="minorEastAsia" w:hAnsi="Cambria Math"/>
-              <w:color w:val="C00000"/>
+              <w:color w:val="000000" w:themeColor="text1"/>
             </w:rPr>
             <m:t>-</m:t>
           </m:r>
@@ -4834,7 +4962,7 @@
                 <w:rPr>
                   <w:rFonts w:ascii="Cambria Math" w:eastAsiaTheme="minorEastAsia" w:hAnsi="Cambria Math"/>
                   <w:i/>
-                  <w:color w:val="C00000"/>
+                  <w:color w:val="000000" w:themeColor="text1"/>
                 </w:rPr>
               </m:ctrlPr>
             </m:sSubPr>
@@ -4842,7 +4970,7 @@
               <m:r>
                 <w:rPr>
                   <w:rFonts w:ascii="Cambria Math" w:eastAsiaTheme="minorEastAsia" w:hAnsi="Cambria Math"/>
-                  <w:color w:val="C00000"/>
+                  <w:color w:val="000000" w:themeColor="text1"/>
                 </w:rPr>
                 <m:t>S</m:t>
               </m:r>
@@ -4851,7 +4979,7 @@
               <m:r>
                 <w:rPr>
                   <w:rFonts w:ascii="Cambria Math" w:eastAsiaTheme="minorEastAsia" w:hAnsi="Cambria Math"/>
-                  <w:color w:val="C00000"/>
+                  <w:color w:val="000000" w:themeColor="text1"/>
                 </w:rPr>
                 <m:t>rr</m:t>
               </m:r>
@@ -4860,7 +4988,7 @@
           <m:r>
             <w:rPr>
               <w:rFonts w:ascii="Cambria Math" w:eastAsiaTheme="minorEastAsia" w:hAnsi="Cambria Math"/>
-              <w:color w:val="C00000"/>
+              <w:color w:val="000000" w:themeColor="text1"/>
             </w:rPr>
             <m:t>⋅</m:t>
           </m:r>
@@ -4870,7 +4998,7 @@
                 <w:rPr>
                   <w:rFonts w:ascii="Cambria Math" w:eastAsiaTheme="minorEastAsia" w:hAnsi="Cambria Math"/>
                   <w:i/>
-                  <w:color w:val="C00000"/>
+                  <w:color w:val="000000" w:themeColor="text1"/>
                 </w:rPr>
               </m:ctrlPr>
             </m:sSubPr>
@@ -4878,7 +5006,7 @@
               <m:r>
                 <w:rPr>
                   <w:rFonts w:ascii="Cambria Math" w:eastAsiaTheme="minorEastAsia" w:hAnsi="Cambria Math"/>
-                  <w:color w:val="C00000"/>
+                  <w:color w:val="000000" w:themeColor="text1"/>
                 </w:rPr>
                 <m:t>S</m:t>
               </m:r>
@@ -4887,7 +5015,7 @@
               <m:r>
                 <w:rPr>
                   <w:rFonts w:ascii="Cambria Math" w:eastAsiaTheme="minorEastAsia" w:hAnsi="Cambria Math"/>
-                  <w:color w:val="C00000"/>
+                  <w:color w:val="000000" w:themeColor="text1"/>
                 </w:rPr>
                 <m:t>rθ</m:t>
               </m:r>
@@ -4896,7 +5024,7 @@
           <m:r>
             <w:rPr>
               <w:rFonts w:ascii="Cambria Math" w:eastAsiaTheme="minorEastAsia" w:hAnsi="Cambria Math"/>
-              <w:color w:val="C00000"/>
+              <w:color w:val="000000" w:themeColor="text1"/>
             </w:rPr>
             <m:t>-</m:t>
           </m:r>
@@ -4906,7 +5034,7 @@
                 <w:rPr>
                   <w:rFonts w:ascii="Cambria Math" w:eastAsiaTheme="minorEastAsia" w:hAnsi="Cambria Math"/>
                   <w:i/>
-                  <w:color w:val="C00000"/>
+                  <w:color w:val="000000" w:themeColor="text1"/>
                 </w:rPr>
               </m:ctrlPr>
             </m:sSubSupPr>
@@ -4914,7 +5042,7 @@
               <m:r>
                 <w:rPr>
                   <w:rFonts w:ascii="Cambria Math" w:eastAsiaTheme="minorEastAsia" w:hAnsi="Cambria Math"/>
-                  <w:color w:val="C00000"/>
+                  <w:color w:val="000000" w:themeColor="text1"/>
                 </w:rPr>
                 <m:t>S</m:t>
               </m:r>
@@ -4923,7 +5051,7 @@
               <m:r>
                 <w:rPr>
                   <w:rFonts w:ascii="Cambria Math" w:eastAsiaTheme="minorEastAsia" w:hAnsi="Cambria Math"/>
-                  <w:color w:val="C00000"/>
+                  <w:color w:val="000000" w:themeColor="text1"/>
                 </w:rPr>
                 <m:t>rr</m:t>
               </m:r>
@@ -4932,16 +5060,19 @@
               <m:r>
                 <w:rPr>
                   <w:rFonts w:ascii="Cambria Math" w:eastAsiaTheme="minorEastAsia" w:hAnsi="Cambria Math"/>
-                  <w:color w:val="C00000"/>
+                  <w:color w:val="000000" w:themeColor="text1"/>
                 </w:rPr>
                 <m:t>2</m:t>
               </m:r>
             </m:sup>
           </m:sSubSup>
           <m:r>
+            <m:rPr>
+              <m:sty m:val="p"/>
+            </m:rPr>
             <w:rPr>
               <w:rFonts w:eastAsiaTheme="minorEastAsia"/>
-              <w:color w:val="C00000"/>
+              <w:color w:val="000000" w:themeColor="text1"/>
             </w:rPr>
             <w:br/>
           </m:r>
@@ -4950,7 +5081,7 @@
           <m:r>
             <w:rPr>
               <w:rFonts w:ascii="Cambria Math" w:eastAsiaTheme="minorEastAsia" w:hAnsi="Cambria Math"/>
-              <w:color w:val="C00000"/>
+              <w:color w:val="000000" w:themeColor="text1"/>
             </w:rPr>
             <m:t>β</m:t>
           </m:r>
@@ -4960,7 +5091,7 @@
                 <w:rPr>
                   <w:rFonts w:ascii="Cambria Math" w:eastAsiaTheme="minorEastAsia" w:hAnsi="Cambria Math"/>
                   <w:i/>
-                  <w:color w:val="C00000"/>
+                  <w:color w:val="000000" w:themeColor="text1"/>
                 </w:rPr>
               </m:ctrlPr>
             </m:dPr>
@@ -4971,19 +5102,16 @@
                 </m:rPr>
                 <w:rPr>
                   <w:rFonts w:ascii="Cambria Math" w:hAnsi="Cambria Math"/>
-                  <w:color w:val="C00000"/>
+                  <w:color w:val="000000" w:themeColor="text1"/>
                 </w:rPr>
                 <m:t>S</m:t>
               </m:r>
             </m:e>
           </m:d>
           <m:r>
-            <m:rPr>
-              <m:aln/>
-            </m:rPr>
             <w:rPr>
               <w:rFonts w:ascii="Cambria Math" w:eastAsiaTheme="minorEastAsia" w:hAnsi="Cambria Math"/>
-              <w:color w:val="C00000"/>
+              <w:color w:val="000000" w:themeColor="text1"/>
             </w:rPr>
             <m:t>=2⋅</m:t>
           </m:r>
@@ -4993,7 +5121,7 @@
                 <w:rPr>
                   <w:rFonts w:ascii="Cambria Math" w:eastAsiaTheme="minorEastAsia" w:hAnsi="Cambria Math"/>
                   <w:i/>
-                  <w:color w:val="C00000"/>
+                  <w:color w:val="000000" w:themeColor="text1"/>
                 </w:rPr>
               </m:ctrlPr>
             </m:sSubSupPr>
@@ -5001,7 +5129,7 @@
               <m:r>
                 <w:rPr>
                   <w:rFonts w:ascii="Cambria Math" w:eastAsiaTheme="minorEastAsia" w:hAnsi="Cambria Math"/>
-                  <w:color w:val="C00000"/>
+                  <w:color w:val="000000" w:themeColor="text1"/>
                 </w:rPr>
                 <m:t>S</m:t>
               </m:r>
@@ -5010,7 +5138,7 @@
               <m:r>
                 <w:rPr>
                   <w:rFonts w:ascii="Cambria Math" w:eastAsiaTheme="minorEastAsia" w:hAnsi="Cambria Math"/>
-                  <w:color w:val="C00000"/>
+                  <w:color w:val="000000" w:themeColor="text1"/>
                 </w:rPr>
                 <m:t>rz</m:t>
               </m:r>
@@ -5019,7 +5147,7 @@
               <m:r>
                 <w:rPr>
                   <w:rFonts w:ascii="Cambria Math" w:eastAsiaTheme="minorEastAsia" w:hAnsi="Cambria Math"/>
-                  <w:color w:val="C00000"/>
+                  <w:color w:val="000000" w:themeColor="text1"/>
                 </w:rPr>
                 <m:t>2</m:t>
               </m:r>
@@ -5028,7 +5156,7 @@
           <m:r>
             <w:rPr>
               <w:rFonts w:ascii="Cambria Math" w:eastAsiaTheme="minorEastAsia" w:hAnsi="Cambria Math"/>
-              <w:color w:val="C00000"/>
+              <w:color w:val="000000" w:themeColor="text1"/>
             </w:rPr>
             <m:t>⋅</m:t>
           </m:r>
@@ -5038,7 +5166,7 @@
                 <w:rPr>
                   <w:rFonts w:ascii="Cambria Math" w:eastAsiaTheme="minorEastAsia" w:hAnsi="Cambria Math"/>
                   <w:i/>
-                  <w:color w:val="C00000"/>
+                  <w:color w:val="000000" w:themeColor="text1"/>
                 </w:rPr>
               </m:ctrlPr>
             </m:sSupPr>
@@ -5049,7 +5177,7 @@
                     <w:rPr>
                       <w:rFonts w:ascii="Cambria Math" w:eastAsiaTheme="minorEastAsia" w:hAnsi="Cambria Math"/>
                       <w:i/>
-                      <w:color w:val="C00000"/>
+                      <w:color w:val="000000" w:themeColor="text1"/>
                     </w:rPr>
                   </m:ctrlPr>
                 </m:dPr>
@@ -5060,7 +5188,7 @@
                         <w:rPr>
                           <w:rFonts w:ascii="Cambria Math" w:eastAsiaTheme="minorEastAsia" w:hAnsi="Cambria Math"/>
                           <w:i/>
-                          <w:color w:val="C00000"/>
+                          <w:color w:val="000000" w:themeColor="text1"/>
                         </w:rPr>
                       </m:ctrlPr>
                     </m:fPr>
@@ -5071,7 +5199,7 @@
                             <w:rPr>
                               <w:rFonts w:ascii="Cambria Math" w:eastAsiaTheme="minorEastAsia" w:hAnsi="Cambria Math"/>
                               <w:i/>
-                              <w:color w:val="C00000"/>
+                              <w:color w:val="000000" w:themeColor="text1"/>
                             </w:rPr>
                           </m:ctrlPr>
                         </m:sSubPr>
@@ -5079,7 +5207,7 @@
                           <m:r>
                             <w:rPr>
                               <w:rFonts w:ascii="Cambria Math" w:eastAsiaTheme="minorEastAsia" w:hAnsi="Cambria Math"/>
-                              <w:color w:val="C00000"/>
+                              <w:color w:val="000000" w:themeColor="text1"/>
                             </w:rPr>
                             <m:t>S</m:t>
                           </m:r>
@@ -5088,7 +5216,7 @@
                           <m:r>
                             <w:rPr>
                               <w:rFonts w:ascii="Cambria Math" w:eastAsiaTheme="minorEastAsia" w:hAnsi="Cambria Math"/>
-                              <w:color w:val="C00000"/>
+                              <w:color w:val="000000" w:themeColor="text1"/>
                             </w:rPr>
                             <m:t>zz</m:t>
                           </m:r>
@@ -5102,7 +5230,7 @@
                             <w:rPr>
                               <w:rFonts w:ascii="Cambria Math" w:eastAsiaTheme="minorEastAsia" w:hAnsi="Cambria Math"/>
                               <w:i/>
-                              <w:color w:val="C00000"/>
+                              <w:color w:val="000000" w:themeColor="text1"/>
                             </w:rPr>
                           </m:ctrlPr>
                         </m:sSubPr>
@@ -5110,7 +5238,7 @@
                           <m:r>
                             <w:rPr>
                               <w:rFonts w:ascii="Cambria Math" w:eastAsiaTheme="minorEastAsia" w:hAnsi="Cambria Math"/>
-                              <w:color w:val="C00000"/>
+                              <w:color w:val="000000" w:themeColor="text1"/>
                             </w:rPr>
                             <m:t>S</m:t>
                           </m:r>
@@ -5119,7 +5247,7 @@
                           <m:r>
                             <w:rPr>
                               <w:rFonts w:ascii="Cambria Math" w:eastAsiaTheme="minorEastAsia" w:hAnsi="Cambria Math"/>
-                              <w:color w:val="C00000"/>
+                              <w:color w:val="000000" w:themeColor="text1"/>
                             </w:rPr>
                             <m:t>rr</m:t>
                           </m:r>
@@ -5134,7 +5262,7 @@
               <m:r>
                 <w:rPr>
                   <w:rFonts w:ascii="Cambria Math" w:eastAsiaTheme="minorEastAsia" w:hAnsi="Cambria Math"/>
-                  <w:color w:val="C00000"/>
+                  <w:color w:val="000000" w:themeColor="text1"/>
                 </w:rPr>
                 <m:t>2</m:t>
               </m:r>
@@ -5143,7 +5271,79 @@
           <m:r>
             <w:rPr>
               <w:rFonts w:ascii="Cambria Math" w:eastAsiaTheme="minorEastAsia" w:hAnsi="Cambria Math"/>
-              <w:color w:val="C00000"/>
+              <w:color w:val="000000" w:themeColor="text1"/>
+            </w:rPr>
+            <m:t>-</m:t>
+          </m:r>
+          <m:sSub>
+            <m:sSubPr>
+              <m:ctrlPr>
+                <w:rPr>
+                  <w:rFonts w:ascii="Cambria Math" w:eastAsiaTheme="minorEastAsia" w:hAnsi="Cambria Math"/>
+                  <w:i/>
+                  <w:color w:val="C00000"/>
+                </w:rPr>
+              </m:ctrlPr>
+            </m:sSubPr>
+            <m:e>
+              <m:r>
+                <w:rPr>
+                  <w:rFonts w:ascii="Cambria Math" w:eastAsiaTheme="minorEastAsia" w:hAnsi="Cambria Math"/>
+                  <w:color w:val="C00000"/>
+                </w:rPr>
+                <m:t>S</m:t>
+              </m:r>
+            </m:e>
+            <m:sub>
+              <m:r>
+                <w:rPr>
+                  <w:rFonts w:ascii="Cambria Math" w:eastAsiaTheme="minorEastAsia" w:hAnsi="Cambria Math"/>
+                  <w:color w:val="C00000"/>
+                </w:rPr>
+                <m:t>zz</m:t>
+              </m:r>
+            </m:sub>
+          </m:sSub>
+          <m:r>
+            <w:rPr>
+              <w:rFonts w:ascii="Cambria Math" w:eastAsiaTheme="minorEastAsia" w:hAnsi="Cambria Math"/>
+              <w:color w:val="000000" w:themeColor="text1"/>
+            </w:rPr>
+            <m:t>⋅</m:t>
+          </m:r>
+          <m:sSub>
+            <m:sSubPr>
+              <m:ctrlPr>
+                <w:rPr>
+                  <w:rFonts w:ascii="Cambria Math" w:eastAsiaTheme="minorEastAsia" w:hAnsi="Cambria Math"/>
+                  <w:i/>
+                  <w:color w:val="000000" w:themeColor="text1"/>
+                </w:rPr>
+              </m:ctrlPr>
+            </m:sSubPr>
+            <m:e>
+              <m:r>
+                <w:rPr>
+                  <w:rFonts w:ascii="Cambria Math" w:eastAsiaTheme="minorEastAsia" w:hAnsi="Cambria Math"/>
+                  <w:color w:val="000000" w:themeColor="text1"/>
+                </w:rPr>
+                <m:t>S</m:t>
+              </m:r>
+            </m:e>
+            <m:sub>
+              <m:r>
+                <w:rPr>
+                  <w:rFonts w:ascii="Cambria Math" w:eastAsiaTheme="minorEastAsia" w:hAnsi="Cambria Math"/>
+                  <w:color w:val="000000" w:themeColor="text1"/>
+                </w:rPr>
+                <m:t>rθ</m:t>
+              </m:r>
+            </m:sub>
+          </m:sSub>
+          <m:r>
+            <w:rPr>
+              <w:rFonts w:ascii="Cambria Math" w:eastAsiaTheme="minorEastAsia" w:hAnsi="Cambria Math"/>
+              <w:color w:val="000000" w:themeColor="text1"/>
             </w:rPr>
             <m:t>-</m:t>
           </m:r>
@@ -5208,59 +5408,17 @@
                   <w:rFonts w:ascii="Cambria Math" w:eastAsiaTheme="minorEastAsia" w:hAnsi="Cambria Math"/>
                   <w:color w:val="C00000"/>
                 </w:rPr>
-                <m:t>rθ</m:t>
+                <m:t>zz</m:t>
               </m:r>
             </m:sub>
           </m:sSub>
           <m:r>
-            <w:rPr>
-              <w:rFonts w:ascii="Cambria Math" w:eastAsiaTheme="minorEastAsia" w:hAnsi="Cambria Math"/>
-              <w:color w:val="C00000"/>
-            </w:rPr>
-            <m:t>-</m:t>
-          </m:r>
-          <m:sSubSup>
-            <m:sSubSupPr>
-              <m:ctrlPr>
-                <w:rPr>
-                  <w:rFonts w:ascii="Cambria Math" w:eastAsiaTheme="minorEastAsia" w:hAnsi="Cambria Math"/>
-                  <w:i/>
-                  <w:color w:val="C00000"/>
-                </w:rPr>
-              </m:ctrlPr>
-            </m:sSubSupPr>
-            <m:e>
-              <m:r>
-                <w:rPr>
-                  <w:rFonts w:ascii="Cambria Math" w:eastAsiaTheme="minorEastAsia" w:hAnsi="Cambria Math"/>
-                  <w:color w:val="C00000"/>
-                </w:rPr>
-                <m:t>S</m:t>
-              </m:r>
-            </m:e>
-            <m:sub>
-              <m:r>
-                <w:rPr>
-                  <w:rFonts w:ascii="Cambria Math" w:eastAsiaTheme="minorEastAsia" w:hAnsi="Cambria Math"/>
-                  <w:color w:val="C00000"/>
-                </w:rPr>
-                <m:t>rr</m:t>
-              </m:r>
-            </m:sub>
-            <m:sup>
-              <m:r>
-                <w:rPr>
-                  <w:rFonts w:ascii="Cambria Math" w:eastAsiaTheme="minorEastAsia" w:hAnsi="Cambria Math"/>
-                  <w:color w:val="C00000"/>
-                </w:rPr>
-                <m:t>2</m:t>
-              </m:r>
-            </m:sup>
-          </m:sSubSup>
-          <m:r>
+            <m:rPr>
+              <m:sty m:val="p"/>
+            </m:rPr>
             <w:rPr>
               <w:rFonts w:eastAsiaTheme="minorEastAsia"/>
-              <w:color w:val="C00000"/>
+              <w:color w:val="000000" w:themeColor="text1"/>
             </w:rPr>
             <w:br/>
           </m:r>
@@ -5269,7 +5427,7 @@
           <m:r>
             <w:rPr>
               <w:rFonts w:ascii="Cambria Math" w:eastAsiaTheme="minorEastAsia" w:hAnsi="Cambria Math"/>
-              <w:color w:val="C00000"/>
+              <w:color w:val="000000" w:themeColor="text1"/>
             </w:rPr>
             <m:t>γ</m:t>
           </m:r>
@@ -5279,7 +5437,7 @@
                 <w:rPr>
                   <w:rFonts w:ascii="Cambria Math" w:eastAsiaTheme="minorEastAsia" w:hAnsi="Cambria Math"/>
                   <w:i/>
-                  <w:color w:val="C00000"/>
+                  <w:color w:val="000000" w:themeColor="text1"/>
                 </w:rPr>
               </m:ctrlPr>
             </m:dPr>
@@ -5290,7 +5448,7 @@
                 </m:rPr>
                 <w:rPr>
                   <w:rFonts w:ascii="Cambria Math" w:hAnsi="Cambria Math"/>
-                  <w:color w:val="C00000"/>
+                  <w:color w:val="000000" w:themeColor="text1"/>
                 </w:rPr>
                 <m:t>S</m:t>
               </m:r>
@@ -5302,7 +5460,7 @@
             </m:rPr>
             <w:rPr>
               <w:rFonts w:ascii="Cambria Math" w:eastAsiaTheme="minorEastAsia" w:hAnsi="Cambria Math"/>
-              <w:color w:val="C00000"/>
+              <w:color w:val="000000" w:themeColor="text1"/>
             </w:rPr>
             <m:t>=2⋅</m:t>
           </m:r>
@@ -5312,7 +5470,7 @@
                 <w:rPr>
                   <w:rFonts w:ascii="Cambria Math" w:eastAsiaTheme="minorEastAsia" w:hAnsi="Cambria Math"/>
                   <w:i/>
-                  <w:color w:val="C00000"/>
+                  <w:color w:val="000000" w:themeColor="text1"/>
                 </w:rPr>
               </m:ctrlPr>
             </m:sSubSupPr>
@@ -5320,7 +5478,7 @@
               <m:r>
                 <w:rPr>
                   <w:rFonts w:ascii="Cambria Math" w:eastAsiaTheme="minorEastAsia" w:hAnsi="Cambria Math"/>
-                  <w:color w:val="C00000"/>
+                  <w:color w:val="000000" w:themeColor="text1"/>
                 </w:rPr>
                 <m:t>S</m:t>
               </m:r>
@@ -5329,7 +5487,7 @@
               <m:r>
                 <w:rPr>
                   <w:rFonts w:ascii="Cambria Math" w:eastAsiaTheme="minorEastAsia" w:hAnsi="Cambria Math"/>
-                  <w:color w:val="C00000"/>
+                  <w:color w:val="000000" w:themeColor="text1"/>
                 </w:rPr>
                 <m:t>rz</m:t>
               </m:r>
@@ -5338,7 +5496,7 @@
               <m:r>
                 <w:rPr>
                   <w:rFonts w:ascii="Cambria Math" w:eastAsiaTheme="minorEastAsia" w:hAnsi="Cambria Math"/>
-                  <w:color w:val="C00000"/>
+                  <w:color w:val="000000" w:themeColor="text1"/>
                 </w:rPr>
                 <m:t>2</m:t>
               </m:r>
@@ -5347,7 +5505,7 @@
           <m:r>
             <w:rPr>
               <w:rFonts w:ascii="Cambria Math" w:eastAsiaTheme="minorEastAsia" w:hAnsi="Cambria Math"/>
-              <w:color w:val="C00000"/>
+              <w:color w:val="000000" w:themeColor="text1"/>
             </w:rPr>
             <m:t>-</m:t>
           </m:r>
@@ -5357,7 +5515,7 @@
                 <w:rPr>
                   <w:rFonts w:ascii="Cambria Math" w:eastAsiaTheme="minorEastAsia" w:hAnsi="Cambria Math"/>
                   <w:i/>
-                  <w:color w:val="C00000"/>
+                  <w:color w:val="000000" w:themeColor="text1"/>
                 </w:rPr>
               </m:ctrlPr>
             </m:sSubPr>
@@ -5365,7 +5523,7 @@
               <m:r>
                 <w:rPr>
                   <w:rFonts w:ascii="Cambria Math" w:eastAsiaTheme="minorEastAsia" w:hAnsi="Cambria Math"/>
-                  <w:color w:val="C00000"/>
+                  <w:color w:val="000000" w:themeColor="text1"/>
                 </w:rPr>
                 <m:t>S</m:t>
               </m:r>
@@ -5374,7 +5532,7 @@
               <m:r>
                 <w:rPr>
                   <w:rFonts w:ascii="Cambria Math" w:eastAsiaTheme="minorEastAsia" w:hAnsi="Cambria Math"/>
-                  <w:color w:val="C00000"/>
+                  <w:color w:val="000000" w:themeColor="text1"/>
                 </w:rPr>
                 <m:t>zz</m:t>
               </m:r>
@@ -5383,7 +5541,7 @@
           <m:r>
             <w:rPr>
               <w:rFonts w:ascii="Cambria Math" w:eastAsiaTheme="minorEastAsia" w:hAnsi="Cambria Math"/>
-              <w:color w:val="C00000"/>
+              <w:color w:val="000000" w:themeColor="text1"/>
             </w:rPr>
             <m:t>⋅</m:t>
           </m:r>
@@ -5393,7 +5551,7 @@
                 <w:rPr>
                   <w:rFonts w:ascii="Cambria Math" w:eastAsiaTheme="minorEastAsia" w:hAnsi="Cambria Math"/>
                   <w:i/>
-                  <w:color w:val="C00000"/>
+                  <w:color w:val="000000" w:themeColor="text1"/>
                 </w:rPr>
               </m:ctrlPr>
             </m:sSubPr>
@@ -5401,7 +5559,7 @@
               <m:r>
                 <w:rPr>
                   <w:rFonts w:ascii="Cambria Math" w:eastAsiaTheme="minorEastAsia" w:hAnsi="Cambria Math"/>
-                  <w:color w:val="C00000"/>
+                  <w:color w:val="000000" w:themeColor="text1"/>
                 </w:rPr>
                 <m:t>S</m:t>
               </m:r>
@@ -5410,7 +5568,7 @@
               <m:r>
                 <w:rPr>
                   <w:rFonts w:ascii="Cambria Math" w:eastAsiaTheme="minorEastAsia" w:hAnsi="Cambria Math"/>
-                  <w:color w:val="C00000"/>
+                  <w:color w:val="000000" w:themeColor="text1"/>
                 </w:rPr>
                 <m:t>rθ</m:t>
               </m:r>
@@ -5419,7 +5577,7 @@
           <m:r>
             <w:rPr>
               <w:rFonts w:ascii="Cambria Math" w:eastAsiaTheme="minorEastAsia" w:hAnsi="Cambria Math"/>
-              <w:color w:val="C00000"/>
+              <w:color w:val="000000" w:themeColor="text1"/>
             </w:rPr>
             <m:t>-</m:t>
           </m:r>
@@ -5429,7 +5587,7 @@
                 <w:rPr>
                   <w:rFonts w:ascii="Cambria Math" w:eastAsiaTheme="minorEastAsia" w:hAnsi="Cambria Math"/>
                   <w:i/>
-                  <w:color w:val="C00000"/>
+                  <w:color w:val="000000" w:themeColor="text1"/>
                 </w:rPr>
               </m:ctrlPr>
             </m:sSubPr>
@@ -5437,7 +5595,7 @@
               <m:r>
                 <w:rPr>
                   <w:rFonts w:ascii="Cambria Math" w:eastAsiaTheme="minorEastAsia" w:hAnsi="Cambria Math"/>
-                  <w:color w:val="C00000"/>
+                  <w:color w:val="000000" w:themeColor="text1"/>
                 </w:rPr>
                 <m:t>S</m:t>
               </m:r>
@@ -5446,7 +5604,7 @@
               <m:r>
                 <w:rPr>
                   <w:rFonts w:ascii="Cambria Math" w:eastAsiaTheme="minorEastAsia" w:hAnsi="Cambria Math"/>
-                  <w:color w:val="C00000"/>
+                  <w:color w:val="000000" w:themeColor="text1"/>
                 </w:rPr>
                 <m:t>rr</m:t>
               </m:r>
@@ -5455,7 +5613,7 @@
           <m:r>
             <w:rPr>
               <w:rFonts w:ascii="Cambria Math" w:eastAsiaTheme="minorEastAsia" w:hAnsi="Cambria Math"/>
-              <w:color w:val="C00000"/>
+              <w:color w:val="000000" w:themeColor="text1"/>
             </w:rPr>
             <m:t>⋅</m:t>
           </m:r>
@@ -5465,7 +5623,7 @@
                 <w:rPr>
                   <w:rFonts w:ascii="Cambria Math" w:eastAsiaTheme="minorEastAsia" w:hAnsi="Cambria Math"/>
                   <w:i/>
-                  <w:color w:val="C00000"/>
+                  <w:color w:val="000000" w:themeColor="text1"/>
                 </w:rPr>
               </m:ctrlPr>
             </m:sSubPr>
@@ -5473,7 +5631,7 @@
               <m:r>
                 <w:rPr>
                   <w:rFonts w:ascii="Cambria Math" w:eastAsiaTheme="minorEastAsia" w:hAnsi="Cambria Math"/>
-                  <w:color w:val="C00000"/>
+                  <w:color w:val="000000" w:themeColor="text1"/>
                 </w:rPr>
                 <m:t>S</m:t>
               </m:r>
@@ -5482,16 +5640,19 @@
               <m:r>
                 <w:rPr>
                   <w:rFonts w:ascii="Cambria Math" w:eastAsiaTheme="minorEastAsia" w:hAnsi="Cambria Math"/>
-                  <w:color w:val="C00000"/>
+                  <w:color w:val="000000" w:themeColor="text1"/>
                 </w:rPr>
                 <m:t>zz</m:t>
               </m:r>
             </m:sub>
           </m:sSub>
           <m:r>
+            <m:rPr>
+              <m:sty m:val="p"/>
+            </m:rPr>
             <w:rPr>
               <w:rFonts w:eastAsiaTheme="minorEastAsia"/>
-              <w:color w:val="C00000"/>
+              <w:color w:val="000000" w:themeColor="text1"/>
             </w:rPr>
             <w:br/>
           </m:r>
@@ -5503,6 +5664,7 @@
                 <w:rPr>
                   <w:rFonts w:ascii="Cambria Math" w:eastAsiaTheme="minorEastAsia" w:hAnsi="Cambria Math"/>
                   <w:i/>
+                  <w:color w:val="000000" w:themeColor="text1"/>
                 </w:rPr>
               </m:ctrlPr>
             </m:sSubPr>
@@ -5510,6 +5672,7 @@
               <m:r>
                 <w:rPr>
                   <w:rFonts w:ascii="Cambria Math" w:eastAsiaTheme="minorEastAsia" w:hAnsi="Cambria Math"/>
+                  <w:color w:val="000000" w:themeColor="text1"/>
                 </w:rPr>
                 <m:t>C</m:t>
               </m:r>
@@ -5518,6 +5681,7 @@
               <m:r>
                 <w:rPr>
                   <w:rFonts w:ascii="Cambria Math" w:eastAsiaTheme="minorEastAsia" w:hAnsi="Cambria Math"/>
+                  <w:color w:val="000000" w:themeColor="text1"/>
                 </w:rPr>
                 <m:t>13</m:t>
               </m:r>
@@ -5529,6 +5693,7 @@
                 <w:rPr>
                   <w:rFonts w:ascii="Cambria Math" w:eastAsiaTheme="minorEastAsia" w:hAnsi="Cambria Math"/>
                   <w:i/>
+                  <w:color w:val="000000" w:themeColor="text1"/>
                 </w:rPr>
               </m:ctrlPr>
             </m:dPr>
@@ -5539,6 +5704,7 @@
                 </m:rPr>
                 <w:rPr>
                   <w:rFonts w:ascii="Cambria Math" w:hAnsi="Cambria Math"/>
+                  <w:color w:val="000000" w:themeColor="text1"/>
                 </w:rPr>
                 <m:t>S</m:t>
               </m:r>
@@ -5550,6 +5716,7 @@
             </m:rPr>
             <w:rPr>
               <w:rFonts w:ascii="Cambria Math" w:eastAsiaTheme="minorEastAsia" w:hAnsi="Cambria Math"/>
+              <w:color w:val="000000" w:themeColor="text1"/>
             </w:rPr>
             <m:t>=</m:t>
           </m:r>
@@ -5559,6 +5726,7 @@
                 <w:rPr>
                   <w:rFonts w:ascii="Cambria Math" w:eastAsiaTheme="minorEastAsia" w:hAnsi="Cambria Math"/>
                   <w:i/>
+                  <w:color w:val="000000" w:themeColor="text1"/>
                 </w:rPr>
               </m:ctrlPr>
             </m:fPr>
@@ -5569,6 +5737,7 @@
                     <w:rPr>
                       <w:rFonts w:ascii="Cambria Math" w:eastAsiaTheme="minorEastAsia" w:hAnsi="Cambria Math"/>
                       <w:i/>
+                      <w:color w:val="000000" w:themeColor="text1"/>
                     </w:rPr>
                   </m:ctrlPr>
                 </m:sSubPr>
@@ -5576,6 +5745,7 @@
                   <m:r>
                     <w:rPr>
                       <w:rFonts w:ascii="Cambria Math" w:eastAsiaTheme="minorEastAsia" w:hAnsi="Cambria Math"/>
+                      <w:color w:val="000000" w:themeColor="text1"/>
                     </w:rPr>
                     <m:t>S</m:t>
                   </m:r>
@@ -5584,6 +5754,7 @@
                   <m:r>
                     <w:rPr>
                       <w:rFonts w:ascii="Cambria Math" w:eastAsiaTheme="minorEastAsia" w:hAnsi="Cambria Math"/>
+                      <w:color w:val="000000" w:themeColor="text1"/>
                     </w:rPr>
                     <m:t>rz</m:t>
                   </m:r>
@@ -5594,6 +5765,7 @@
               <m:r>
                 <w:rPr>
                   <w:rFonts w:ascii="Cambria Math" w:eastAsiaTheme="minorEastAsia" w:hAnsi="Cambria Math"/>
+                  <w:color w:val="000000" w:themeColor="text1"/>
                 </w:rPr>
                 <m:t>α(</m:t>
               </m:r>
@@ -5603,20 +5775,26 @@
                 </m:rPr>
                 <w:rPr>
                   <w:rFonts w:ascii="Cambria Math" w:hAnsi="Cambria Math"/>
+                  <w:color w:val="000000" w:themeColor="text1"/>
                 </w:rPr>
                 <m:t>S</m:t>
               </m:r>
               <m:r>
                 <w:rPr>
                   <w:rFonts w:ascii="Cambria Math" w:eastAsiaTheme="minorEastAsia" w:hAnsi="Cambria Math"/>
+                  <w:color w:val="000000" w:themeColor="text1"/>
                 </w:rPr>
                 <m:t>)</m:t>
               </m:r>
             </m:den>
           </m:f>
           <m:r>
+            <m:rPr>
+              <m:sty m:val="p"/>
+            </m:rPr>
             <w:rPr>
               <w:rFonts w:eastAsiaTheme="minorEastAsia"/>
+              <w:color w:val="000000" w:themeColor="text1"/>
             </w:rPr>
             <w:br/>
           </m:r>
@@ -5628,7 +5806,7 @@
                 <w:rPr>
                   <w:rFonts w:ascii="Cambria Math" w:eastAsiaTheme="minorEastAsia" w:hAnsi="Cambria Math"/>
                   <w:i/>
-                  <w:color w:val="C00000"/>
+                  <w:color w:val="000000" w:themeColor="text1"/>
                 </w:rPr>
               </m:ctrlPr>
             </m:sSubPr>
@@ -5636,7 +5814,7 @@
               <m:r>
                 <w:rPr>
                   <w:rFonts w:ascii="Cambria Math" w:eastAsiaTheme="minorEastAsia" w:hAnsi="Cambria Math"/>
-                  <w:color w:val="C00000"/>
+                  <w:color w:val="000000" w:themeColor="text1"/>
                 </w:rPr>
                 <m:t>C</m:t>
               </m:r>
@@ -5645,7 +5823,7 @@
               <m:r>
                 <w:rPr>
                   <w:rFonts w:ascii="Cambria Math" w:eastAsiaTheme="minorEastAsia" w:hAnsi="Cambria Math"/>
-                  <w:color w:val="C00000"/>
+                  <w:color w:val="000000" w:themeColor="text1"/>
                 </w:rPr>
                 <m:t>33</m:t>
               </m:r>
@@ -5657,7 +5835,7 @@
                 <w:rPr>
                   <w:rFonts w:ascii="Cambria Math" w:eastAsiaTheme="minorEastAsia" w:hAnsi="Cambria Math"/>
                   <w:i/>
-                  <w:color w:val="C00000"/>
+                  <w:color w:val="000000" w:themeColor="text1"/>
                 </w:rPr>
               </m:ctrlPr>
             </m:dPr>
@@ -5668,7 +5846,7 @@
                 </m:rPr>
                 <w:rPr>
                   <w:rFonts w:ascii="Cambria Math" w:hAnsi="Cambria Math"/>
-                  <w:color w:val="C00000"/>
+                  <w:color w:val="000000" w:themeColor="text1"/>
                 </w:rPr>
                 <m:t>S</m:t>
               </m:r>
@@ -5680,7 +5858,7 @@
             </m:rPr>
             <w:rPr>
               <w:rFonts w:ascii="Cambria Math" w:eastAsiaTheme="minorEastAsia" w:hAnsi="Cambria Math"/>
-              <w:color w:val="C00000"/>
+              <w:color w:val="000000" w:themeColor="text1"/>
             </w:rPr>
             <m:t>=-</m:t>
           </m:r>
@@ -5690,7 +5868,7 @@
                 <w:rPr>
                   <w:rFonts w:ascii="Cambria Math" w:eastAsiaTheme="minorEastAsia" w:hAnsi="Cambria Math"/>
                   <w:i/>
-                  <w:color w:val="C00000"/>
+                  <w:color w:val="000000" w:themeColor="text1"/>
                 </w:rPr>
               </m:ctrlPr>
             </m:fPr>
@@ -5701,7 +5879,7 @@
                     <w:rPr>
                       <w:rFonts w:ascii="Cambria Math" w:eastAsiaTheme="minorEastAsia" w:hAnsi="Cambria Math"/>
                       <w:i/>
-                      <w:color w:val="C00000"/>
+                      <w:color w:val="000000" w:themeColor="text1"/>
                     </w:rPr>
                   </m:ctrlPr>
                 </m:sSubPr>
@@ -5709,7 +5887,7 @@
                   <m:r>
                     <w:rPr>
                       <w:rFonts w:ascii="Cambria Math" w:eastAsiaTheme="minorEastAsia" w:hAnsi="Cambria Math"/>
-                      <w:color w:val="C00000"/>
+                      <w:color w:val="000000" w:themeColor="text1"/>
                     </w:rPr>
                     <m:t>S</m:t>
                   </m:r>
@@ -5718,7 +5896,7 @@
                   <m:r>
                     <w:rPr>
                       <w:rFonts w:ascii="Cambria Math" w:eastAsiaTheme="minorEastAsia" w:hAnsi="Cambria Math"/>
-                      <w:color w:val="C00000"/>
+                      <w:color w:val="000000" w:themeColor="text1"/>
                     </w:rPr>
                     <m:t>rr</m:t>
                   </m:r>
@@ -5727,7 +5905,7 @@
               <m:r>
                 <w:rPr>
                   <w:rFonts w:ascii="Cambria Math" w:eastAsiaTheme="minorEastAsia" w:hAnsi="Cambria Math"/>
-                  <w:color w:val="C00000"/>
+                  <w:color w:val="000000" w:themeColor="text1"/>
                 </w:rPr>
                 <m:t>+</m:t>
               </m:r>
@@ -5737,7 +5915,7 @@
                     <w:rPr>
                       <w:rFonts w:ascii="Cambria Math" w:eastAsiaTheme="minorEastAsia" w:hAnsi="Cambria Math"/>
                       <w:i/>
-                      <w:color w:val="C00000"/>
+                      <w:color w:val="000000" w:themeColor="text1"/>
                     </w:rPr>
                   </m:ctrlPr>
                 </m:sSubPr>
@@ -5745,7 +5923,7 @@
                   <m:r>
                     <w:rPr>
                       <w:rFonts w:ascii="Cambria Math" w:eastAsiaTheme="minorEastAsia" w:hAnsi="Cambria Math"/>
-                      <w:color w:val="C00000"/>
+                      <w:color w:val="000000" w:themeColor="text1"/>
                     </w:rPr>
                     <m:t>S</m:t>
                   </m:r>
@@ -5754,7 +5932,7 @@
                   <m:r>
                     <w:rPr>
                       <w:rFonts w:ascii="Cambria Math" w:eastAsiaTheme="minorEastAsia" w:hAnsi="Cambria Math"/>
-                      <w:color w:val="C00000"/>
+                      <w:color w:val="000000" w:themeColor="text1"/>
                     </w:rPr>
                     <m:t>rθ</m:t>
                   </m:r>
@@ -5765,16 +5943,9 @@
               <m:r>
                 <w:rPr>
                   <w:rFonts w:ascii="Cambria Math" w:eastAsiaTheme="minorEastAsia" w:hAnsi="Cambria Math"/>
-                  <w:color w:val="C00000"/>
-                </w:rPr>
-                <m:t>β</m:t>
-              </m:r>
-              <m:r>
-                <w:rPr>
-                  <w:rFonts w:ascii="Cambria Math" w:eastAsiaTheme="minorEastAsia" w:hAnsi="Cambria Math"/>
-                  <w:color w:val="C00000"/>
-                </w:rPr>
-                <m:t>(</m:t>
+                  <w:color w:val="000000" w:themeColor="text1"/>
+                </w:rPr>
+                <m:t>β(</m:t>
               </m:r>
               <m:r>
                 <m:rPr>
@@ -5782,22 +5953,26 @@
                 </m:rPr>
                 <w:rPr>
                   <w:rFonts w:ascii="Cambria Math" w:hAnsi="Cambria Math"/>
-                  <w:color w:val="C00000"/>
+                  <w:color w:val="000000" w:themeColor="text1"/>
                 </w:rPr>
                 <m:t>S</m:t>
               </m:r>
               <m:r>
                 <w:rPr>
                   <w:rFonts w:ascii="Cambria Math" w:eastAsiaTheme="minorEastAsia" w:hAnsi="Cambria Math"/>
-                  <w:color w:val="C00000"/>
+                  <w:color w:val="000000" w:themeColor="text1"/>
                 </w:rPr>
                 <m:t>)</m:t>
               </m:r>
             </m:den>
           </m:f>
           <m:r>
+            <m:rPr>
+              <m:sty m:val="p"/>
+            </m:rPr>
             <w:rPr>
               <w:rFonts w:eastAsiaTheme="minorEastAsia"/>
+              <w:color w:val="000000" w:themeColor="text1"/>
             </w:rPr>
             <w:br/>
           </m:r>
@@ -5809,6 +5984,7 @@
                 <w:rPr>
                   <w:rFonts w:ascii="Cambria Math" w:hAnsi="Cambria Math"/>
                   <w:i/>
+                  <w:color w:val="000000" w:themeColor="text1"/>
                 </w:rPr>
               </m:ctrlPr>
             </m:accPr>
@@ -5816,6 +5992,7 @@
               <m:r>
                 <w:rPr>
                   <w:rFonts w:ascii="Cambria Math" w:hAnsi="Cambria Math"/>
+                  <w:color w:val="000000" w:themeColor="text1"/>
                 </w:rPr>
                 <m:t>E</m:t>
               </m:r>
@@ -5827,6 +6004,7 @@
                 <w:rPr>
                   <w:rFonts w:ascii="Cambria Math" w:eastAsiaTheme="minorEastAsia" w:hAnsi="Cambria Math"/>
                   <w:i/>
+                  <w:color w:val="000000" w:themeColor="text1"/>
                 </w:rPr>
               </m:ctrlPr>
             </m:dPr>
@@ -5837,6 +6015,7 @@
                 </m:rPr>
                 <w:rPr>
                   <w:rFonts w:ascii="Cambria Math" w:hAnsi="Cambria Math"/>
+                  <w:color w:val="000000" w:themeColor="text1"/>
                 </w:rPr>
                 <m:t>S</m:t>
               </m:r>
@@ -5848,6 +6027,7 @@
             </m:rPr>
             <w:rPr>
               <w:rFonts w:ascii="Cambria Math" w:eastAsiaTheme="minorEastAsia" w:hAnsi="Cambria Math"/>
+              <w:color w:val="000000" w:themeColor="text1"/>
             </w:rPr>
             <m:t>=-</m:t>
           </m:r>
@@ -5857,6 +6037,7 @@
                 <w:rPr>
                   <w:rFonts w:ascii="Cambria Math" w:eastAsiaTheme="minorEastAsia" w:hAnsi="Cambria Math"/>
                   <w:i/>
+                  <w:color w:val="000000" w:themeColor="text1"/>
                 </w:rPr>
               </m:ctrlPr>
             </m:fPr>
@@ -5864,6 +6045,7 @@
               <m:r>
                 <w:rPr>
                   <w:rFonts w:ascii="Cambria Math" w:eastAsiaTheme="minorEastAsia" w:hAnsi="Cambria Math"/>
+                  <w:color w:val="000000" w:themeColor="text1"/>
                 </w:rPr>
                 <m:t>2⋅(</m:t>
               </m:r>
@@ -5873,6 +6055,7 @@
                     <w:rPr>
                       <w:rFonts w:ascii="Cambria Math" w:eastAsiaTheme="minorEastAsia" w:hAnsi="Cambria Math"/>
                       <w:i/>
+                      <w:color w:val="000000" w:themeColor="text1"/>
                     </w:rPr>
                   </m:ctrlPr>
                 </m:sSubPr>
@@ -5880,6 +6063,7 @@
                   <m:r>
                     <w:rPr>
                       <w:rFonts w:ascii="Cambria Math" w:eastAsiaTheme="minorEastAsia" w:hAnsi="Cambria Math"/>
+                      <w:color w:val="000000" w:themeColor="text1"/>
                     </w:rPr>
                     <m:t>S</m:t>
                   </m:r>
@@ -5888,6 +6072,7 @@
                   <m:r>
                     <w:rPr>
                       <w:rFonts w:ascii="Cambria Math" w:eastAsiaTheme="minorEastAsia" w:hAnsi="Cambria Math"/>
+                      <w:color w:val="000000" w:themeColor="text1"/>
                     </w:rPr>
                     <m:t>rr</m:t>
                   </m:r>
@@ -5896,6 +6081,7 @@
               <m:r>
                 <w:rPr>
                   <w:rFonts w:ascii="Cambria Math" w:eastAsiaTheme="minorEastAsia" w:hAnsi="Cambria Math"/>
+                  <w:color w:val="000000" w:themeColor="text1"/>
                 </w:rPr>
                 <m:t>⋅</m:t>
               </m:r>
@@ -5905,6 +6091,7 @@
                     <w:rPr>
                       <w:rFonts w:ascii="Cambria Math" w:eastAsiaTheme="minorEastAsia" w:hAnsi="Cambria Math"/>
                       <w:i/>
+                      <w:color w:val="000000" w:themeColor="text1"/>
                     </w:rPr>
                   </m:ctrlPr>
                 </m:sSubPr>
@@ -5912,6 +6099,7 @@
                   <m:r>
                     <w:rPr>
                       <w:rFonts w:ascii="Cambria Math" w:eastAsiaTheme="minorEastAsia" w:hAnsi="Cambria Math"/>
+                      <w:color w:val="000000" w:themeColor="text1"/>
                     </w:rPr>
                     <m:t>S</m:t>
                   </m:r>
@@ -5920,6 +6108,7 @@
                   <m:r>
                     <w:rPr>
                       <w:rFonts w:ascii="Cambria Math" w:eastAsiaTheme="minorEastAsia" w:hAnsi="Cambria Math"/>
+                      <w:color w:val="000000" w:themeColor="text1"/>
                     </w:rPr>
                     <m:t>zz</m:t>
                   </m:r>
@@ -5928,6 +6117,7 @@
               <m:r>
                 <w:rPr>
                   <w:rFonts w:ascii="Cambria Math" w:eastAsiaTheme="minorEastAsia" w:hAnsi="Cambria Math"/>
+                  <w:color w:val="000000" w:themeColor="text1"/>
                 </w:rPr>
                 <m:t>-</m:t>
               </m:r>
@@ -5937,6 +6127,7 @@
                     <w:rPr>
                       <w:rFonts w:ascii="Cambria Math" w:eastAsiaTheme="minorEastAsia" w:hAnsi="Cambria Math"/>
                       <w:i/>
+                      <w:color w:val="000000" w:themeColor="text1"/>
                     </w:rPr>
                   </m:ctrlPr>
                 </m:sSubSupPr>
@@ -5944,6 +6135,7 @@
                   <m:r>
                     <w:rPr>
                       <w:rFonts w:ascii="Cambria Math" w:eastAsiaTheme="minorEastAsia" w:hAnsi="Cambria Math"/>
+                      <w:color w:val="000000" w:themeColor="text1"/>
                     </w:rPr>
                     <m:t>S</m:t>
                   </m:r>
@@ -5952,6 +6144,7 @@
                   <m:r>
                     <w:rPr>
                       <w:rFonts w:ascii="Cambria Math" w:eastAsiaTheme="minorEastAsia" w:hAnsi="Cambria Math"/>
+                      <w:color w:val="000000" w:themeColor="text1"/>
                     </w:rPr>
                     <m:t>rz</m:t>
                   </m:r>
@@ -5960,6 +6153,7 @@
                   <m:r>
                     <w:rPr>
                       <w:rFonts w:ascii="Cambria Math" w:eastAsiaTheme="minorEastAsia" w:hAnsi="Cambria Math"/>
+                      <w:color w:val="000000" w:themeColor="text1"/>
                     </w:rPr>
                     <m:t>2</m:t>
                   </m:r>
@@ -5968,6 +6162,7 @@
               <m:r>
                 <w:rPr>
                   <w:rFonts w:ascii="Cambria Math" w:eastAsiaTheme="minorEastAsia" w:hAnsi="Cambria Math"/>
+                  <w:color w:val="000000" w:themeColor="text1"/>
                 </w:rPr>
                 <m:t>)</m:t>
               </m:r>
@@ -5976,16 +6171,9 @@
               <m:r>
                 <w:rPr>
                   <w:rFonts w:ascii="Cambria Math" w:eastAsiaTheme="minorEastAsia" w:hAnsi="Cambria Math"/>
-                  <w:color w:val="C00000"/>
-                </w:rPr>
-                <m:t>γ</m:t>
-              </m:r>
-              <m:r>
-                <w:rPr>
-                  <w:rFonts w:ascii="Cambria Math" w:eastAsiaTheme="minorEastAsia" w:hAnsi="Cambria Math"/>
-                  <w:color w:val="C00000"/>
-                </w:rPr>
-                <m:t>(</m:t>
+                  <w:color w:val="000000" w:themeColor="text1"/>
+                </w:rPr>
+                <m:t>γ(</m:t>
               </m:r>
               <m:r>
                 <m:rPr>
@@ -5993,14 +6181,14 @@
                 </m:rPr>
                 <w:rPr>
                   <w:rFonts w:ascii="Cambria Math" w:hAnsi="Cambria Math"/>
-                  <w:color w:val="C00000"/>
+                  <w:color w:val="000000" w:themeColor="text1"/>
                 </w:rPr>
                 <m:t>S</m:t>
               </m:r>
               <m:r>
                 <w:rPr>
                   <w:rFonts w:ascii="Cambria Math" w:eastAsiaTheme="minorEastAsia" w:hAnsi="Cambria Math"/>
-                  <w:color w:val="C00000"/>
+                  <w:color w:val="000000" w:themeColor="text1"/>
                 </w:rPr>
                 <m:t>)</m:t>
               </m:r>
@@ -6018,6 +6206,7 @@
         </w:numPr>
         <w:rPr>
           <w:rFonts w:eastAsiaTheme="minorEastAsia"/>
+          <w:color w:val="000000" w:themeColor="text1"/>
         </w:rPr>
       </w:pPr>
     </w:p>
@@ -6027,6 +6216,7 @@
         <w:ind w:left="0"/>
         <w:rPr>
           <w:rFonts w:eastAsiaTheme="minorEastAsia"/>
+          <w:color w:val="000000" w:themeColor="text1"/>
         </w:rPr>
       </w:pPr>
       <m:oMathPara>
@@ -6037,7 +6227,7 @@
                 <w:rPr>
                   <w:rFonts w:ascii="Cambria Math" w:eastAsiaTheme="minorEastAsia" w:hAnsi="Cambria Math"/>
                   <w:i/>
-                  <w:color w:val="C00000"/>
+                  <w:color w:val="000000" w:themeColor="text1"/>
                 </w:rPr>
               </m:ctrlPr>
             </m:sSubPr>
@@ -6045,7 +6235,7 @@
               <m:r>
                 <w:rPr>
                   <w:rFonts w:ascii="Cambria Math" w:eastAsiaTheme="minorEastAsia" w:hAnsi="Cambria Math"/>
-                  <w:color w:val="C00000"/>
+                  <w:color w:val="000000" w:themeColor="text1"/>
                 </w:rPr>
                 <m:t>g</m:t>
               </m:r>
@@ -6054,7 +6244,7 @@
               <m:r>
                 <w:rPr>
                   <w:rFonts w:ascii="Cambria Math" w:eastAsiaTheme="minorEastAsia" w:hAnsi="Cambria Math"/>
-                  <w:color w:val="C00000"/>
+                  <w:color w:val="000000" w:themeColor="text1"/>
                 </w:rPr>
                 <m:t>1</m:t>
               </m:r>
@@ -6066,7 +6256,7 @@
                 <w:rPr>
                   <w:rFonts w:ascii="Cambria Math" w:eastAsiaTheme="minorEastAsia" w:hAnsi="Cambria Math"/>
                   <w:i/>
-                  <w:color w:val="C00000"/>
+                  <w:color w:val="000000" w:themeColor="text1"/>
                 </w:rPr>
               </m:ctrlPr>
             </m:dPr>
@@ -6077,7 +6267,7 @@
                 </m:rPr>
                 <w:rPr>
                   <w:rFonts w:ascii="Cambria Math" w:hAnsi="Cambria Math"/>
-                  <w:color w:val="C00000"/>
+                  <w:color w:val="000000" w:themeColor="text1"/>
                 </w:rPr>
                 <m:t>S</m:t>
               </m:r>
@@ -6086,6 +6276,7 @@
           <m:r>
             <w:rPr>
               <w:rFonts w:ascii="Cambria Math" w:eastAsiaTheme="minorEastAsia" w:hAnsi="Cambria Math"/>
+              <w:color w:val="000000" w:themeColor="text1"/>
             </w:rPr>
             <m:t>=-</m:t>
           </m:r>
@@ -6095,6 +6286,7 @@
                 <w:rPr>
                   <w:rFonts w:ascii="Cambria Math" w:eastAsiaTheme="minorEastAsia" w:hAnsi="Cambria Math"/>
                   <w:i/>
+                  <w:color w:val="000000" w:themeColor="text1"/>
                 </w:rPr>
               </m:ctrlPr>
             </m:fPr>
@@ -6105,6 +6297,7 @@
                     <w:rPr>
                       <w:rFonts w:ascii="Cambria Math" w:eastAsiaTheme="minorEastAsia" w:hAnsi="Cambria Math"/>
                       <w:i/>
+                      <w:color w:val="000000" w:themeColor="text1"/>
                     </w:rPr>
                   </m:ctrlPr>
                 </m:dPr>
@@ -6112,6 +6305,7 @@
                   <m:r>
                     <w:rPr>
                       <w:rFonts w:ascii="Cambria Math" w:eastAsiaTheme="minorEastAsia" w:hAnsi="Cambria Math"/>
+                      <w:color w:val="000000" w:themeColor="text1"/>
                     </w:rPr>
                     <m:t>2⋅</m:t>
                   </m:r>
@@ -6121,6 +6315,7 @@
                         <w:rPr>
                           <w:rFonts w:ascii="Cambria Math" w:eastAsiaTheme="minorEastAsia" w:hAnsi="Cambria Math"/>
                           <w:i/>
+                          <w:color w:val="000000" w:themeColor="text1"/>
                         </w:rPr>
                       </m:ctrlPr>
                     </m:sSubPr>
@@ -6128,6 +6323,7 @@
                       <m:r>
                         <w:rPr>
                           <w:rFonts w:ascii="Cambria Math" w:eastAsiaTheme="minorEastAsia" w:hAnsi="Cambria Math"/>
+                          <w:color w:val="000000" w:themeColor="text1"/>
                         </w:rPr>
                         <m:t>S</m:t>
                       </m:r>
@@ -6136,6 +6332,7 @@
                       <m:r>
                         <w:rPr>
                           <w:rFonts w:ascii="Cambria Math" w:eastAsiaTheme="minorEastAsia" w:hAnsi="Cambria Math"/>
+                          <w:color w:val="000000" w:themeColor="text1"/>
                         </w:rPr>
                         <m:t>rz</m:t>
                       </m:r>
@@ -6144,6 +6341,7 @@
                   <m:r>
                     <w:rPr>
                       <w:rFonts w:ascii="Cambria Math" w:eastAsiaTheme="minorEastAsia" w:hAnsi="Cambria Math"/>
+                      <w:color w:val="000000" w:themeColor="text1"/>
                     </w:rPr>
                     <m:t>+</m:t>
                   </m:r>
@@ -6153,6 +6351,7 @@
                         <w:rPr>
                           <w:rFonts w:ascii="Cambria Math" w:eastAsiaTheme="minorEastAsia" w:hAnsi="Cambria Math"/>
                           <w:i/>
+                          <w:color w:val="000000" w:themeColor="text1"/>
                         </w:rPr>
                       </m:ctrlPr>
                     </m:sSubPr>
@@ -6160,6 +6359,7 @@
                       <m:r>
                         <w:rPr>
                           <w:rFonts w:ascii="Cambria Math" w:eastAsiaTheme="minorEastAsia" w:hAnsi="Cambria Math"/>
+                          <w:color w:val="000000" w:themeColor="text1"/>
                         </w:rPr>
                         <m:t>S</m:t>
                       </m:r>
@@ -6168,6 +6368,7 @@
                       <m:r>
                         <w:rPr>
                           <w:rFonts w:ascii="Cambria Math" w:eastAsiaTheme="minorEastAsia" w:hAnsi="Cambria Math"/>
+                          <w:color w:val="000000" w:themeColor="text1"/>
                         </w:rPr>
                         <m:t>zz</m:t>
                       </m:r>
@@ -6178,6 +6379,7 @@
               <m:r>
                 <w:rPr>
                   <w:rFonts w:ascii="Cambria Math" w:eastAsiaTheme="minorEastAsia" w:hAnsi="Cambria Math"/>
+                  <w:color w:val="000000" w:themeColor="text1"/>
                 </w:rPr>
                 <m:t>⋅(</m:t>
               </m:r>
@@ -6187,6 +6389,7 @@
                     <w:rPr>
                       <w:rFonts w:ascii="Cambria Math" w:eastAsiaTheme="minorEastAsia" w:hAnsi="Cambria Math"/>
                       <w:i/>
+                      <w:color w:val="000000" w:themeColor="text1"/>
                     </w:rPr>
                   </m:ctrlPr>
                 </m:sSubPr>
@@ -6194,6 +6397,7 @@
                   <m:r>
                     <w:rPr>
                       <w:rFonts w:ascii="Cambria Math" w:eastAsiaTheme="minorEastAsia" w:hAnsi="Cambria Math"/>
+                      <w:color w:val="000000" w:themeColor="text1"/>
                     </w:rPr>
                     <m:t>S</m:t>
                   </m:r>
@@ -6202,6 +6406,7 @@
                   <m:r>
                     <w:rPr>
                       <w:rFonts w:ascii="Cambria Math" w:eastAsiaTheme="minorEastAsia" w:hAnsi="Cambria Math"/>
+                      <w:color w:val="000000" w:themeColor="text1"/>
                     </w:rPr>
                     <m:t>rr</m:t>
                   </m:r>
@@ -6210,6 +6415,7 @@
               <m:r>
                 <w:rPr>
                   <w:rFonts w:ascii="Cambria Math" w:eastAsiaTheme="minorEastAsia" w:hAnsi="Cambria Math"/>
+                  <w:color w:val="000000" w:themeColor="text1"/>
                 </w:rPr>
                 <m:t>-</m:t>
               </m:r>
@@ -6219,6 +6425,7 @@
                     <w:rPr>
                       <w:rFonts w:ascii="Cambria Math" w:eastAsiaTheme="minorEastAsia" w:hAnsi="Cambria Math"/>
                       <w:i/>
+                      <w:color w:val="000000" w:themeColor="text1"/>
                     </w:rPr>
                   </m:ctrlPr>
                 </m:sSubPr>
@@ -6226,6 +6433,7 @@
                   <m:r>
                     <w:rPr>
                       <w:rFonts w:ascii="Cambria Math" w:eastAsiaTheme="minorEastAsia" w:hAnsi="Cambria Math"/>
+                      <w:color w:val="000000" w:themeColor="text1"/>
                     </w:rPr>
                     <m:t>S</m:t>
                   </m:r>
@@ -6234,6 +6442,7 @@
                   <m:r>
                     <w:rPr>
                       <w:rFonts w:ascii="Cambria Math" w:eastAsiaTheme="minorEastAsia" w:hAnsi="Cambria Math"/>
+                      <w:color w:val="000000" w:themeColor="text1"/>
                     </w:rPr>
                     <m:t>rθ</m:t>
                   </m:r>
@@ -6242,6 +6451,7 @@
               <m:r>
                 <w:rPr>
                   <w:rFonts w:ascii="Cambria Math" w:eastAsiaTheme="minorEastAsia" w:hAnsi="Cambria Math"/>
+                  <w:color w:val="000000" w:themeColor="text1"/>
                 </w:rPr>
                 <m:t>)</m:t>
               </m:r>
@@ -6250,16 +6460,9 @@
               <m:r>
                 <w:rPr>
                   <w:rFonts w:ascii="Cambria Math" w:eastAsiaTheme="minorEastAsia" w:hAnsi="Cambria Math"/>
-                  <w:color w:val="C00000"/>
-                </w:rPr>
-                <m:t>γ</m:t>
-              </m:r>
-              <m:r>
-                <w:rPr>
-                  <w:rFonts w:ascii="Cambria Math" w:eastAsiaTheme="minorEastAsia" w:hAnsi="Cambria Math"/>
-                  <w:color w:val="C00000"/>
-                </w:rPr>
-                <m:t>(</m:t>
+                  <w:color w:val="000000" w:themeColor="text1"/>
+                </w:rPr>
+                <m:t>γ(</m:t>
               </m:r>
               <m:r>
                 <m:rPr>
@@ -6267,14 +6470,14 @@
                 </m:rPr>
                 <w:rPr>
                   <w:rFonts w:ascii="Cambria Math" w:hAnsi="Cambria Math"/>
-                  <w:color w:val="C00000"/>
+                  <w:color w:val="000000" w:themeColor="text1"/>
                 </w:rPr>
                 <m:t>S</m:t>
               </m:r>
               <m:r>
                 <w:rPr>
                   <w:rFonts w:ascii="Cambria Math" w:eastAsiaTheme="minorEastAsia" w:hAnsi="Cambria Math"/>
-                  <w:color w:val="C00000"/>
+                  <w:color w:val="000000" w:themeColor="text1"/>
                 </w:rPr>
                 <m:t>)</m:t>
               </m:r>
@@ -6290,6 +6493,7 @@
         <w:rPr>
           <w:rFonts w:ascii="Cambria Math" w:eastAsiaTheme="minorEastAsia" w:hAnsi="Cambria Math"/>
           <w:iCs/>
+          <w:color w:val="000000" w:themeColor="text1"/>
         </w:rPr>
       </w:pPr>
     </w:p>
@@ -6302,11 +6506,13 @@
         </w:numPr>
         <w:rPr>
           <w:rFonts w:eastAsiaTheme="minorEastAsia"/>
+          <w:color w:val="000000" w:themeColor="text1"/>
         </w:rPr>
       </w:pPr>
       <w:r>
         <w:rPr>
           <w:rFonts w:eastAsiaTheme="minorEastAsia"/>
+          <w:color w:val="000000" w:themeColor="text1"/>
         </w:rPr>
         <w:t xml:space="preserve"> </w:t>
       </w:r>
@@ -6452,13 +6658,7 @@
                 <w:rPr>
                   <w:rFonts w:ascii="Cambria Math" w:eastAsiaTheme="minorEastAsia" w:hAnsi="Cambria Math"/>
                 </w:rPr>
-                <m:t>2</m:t>
-              </m:r>
-              <m:r>
-                <w:rPr>
-                  <w:rFonts w:ascii="Cambria Math" w:eastAsiaTheme="minorEastAsia" w:hAnsi="Cambria Math"/>
-                </w:rPr>
-                <m:t>⋅</m:t>
+                <m:t>2⋅</m:t>
               </m:r>
               <m:r>
                 <w:rPr>
@@ -6532,6 +6732,9 @@
             </m:e>
           </m:d>
           <m:r>
+            <m:rPr>
+              <m:sty m:val="p"/>
+            </m:rPr>
             <w:rPr>
               <w:rFonts w:eastAsiaTheme="minorEastAsia"/>
             </w:rPr>
@@ -7474,7 +7677,7 @@
       <w:tab/>
     </w:r>
     <w:r>
-      <w:t>Jul</w:t>
+      <w:t>Aug</w:t>
     </w:r>
     <w:r>
       <w:t xml:space="preserve"> 2021</w:t>

</xml_diff>

<commit_message>
Double checked no errors and sent it back to Dr. Spector. Created some new methods to make debugging easier.
</commit_message>
<xml_diff>
--- a/docs/2021_08_11- Yerrabelli Spector Equations.docx
+++ b/docs/2021_08_11- Yerrabelli Spector Equations.docx
@@ -271,7 +271,14 @@
               <w:rPr>
                 <w:rFonts w:eastAsiaTheme="minorEastAsia"/>
               </w:rPr>
-              <w:t xml:space="preserve"> (sec</w:t>
+              <w:t xml:space="preserve"> (</w:t>
+            </w:r>
+            <w:proofErr w:type="gramStart"/>
+            <w:r>
+              <w:rPr>
+                <w:rFonts w:eastAsiaTheme="minorEastAsia"/>
+              </w:rPr>
+              <w:t>sec</w:t>
             </w:r>
             <w:r>
               <w:rPr>
@@ -280,6 +287,7 @@
               </w:rPr>
               <w:t>-1</w:t>
             </w:r>
+            <w:proofErr w:type="gramEnd"/>
             <w:r>
               <w:rPr>
                 <w:rFonts w:eastAsiaTheme="minorEastAsia"/>
@@ -1715,7 +1723,15 @@
         <w:t>S</w:t>
       </w:r>
       <w:r>
-        <w:t xml:space="preserve"> is a function of actually 9 S parameters (plus any other additional parameters).</w:t>
+        <w:t xml:space="preserve"> is a function of </w:t>
+      </w:r>
+      <w:proofErr w:type="gramStart"/>
+      <w:r>
+        <w:t>actually 9</w:t>
+      </w:r>
+      <w:proofErr w:type="gramEnd"/>
+      <w:r>
+        <w:t xml:space="preserve"> S parameters (plus any other additional parameters).</w:t>
       </w:r>
     </w:p>
     <w:p/>
@@ -1755,7 +1771,21 @@
         <w:rPr>
           <w:rFonts w:eastAsiaTheme="minorEastAsia"/>
         </w:rPr>
-        <w:t>This is actually the final equation give first. All the other equations are plugged into this.</w:t>
+        <w:t xml:space="preserve">This is </w:t>
+      </w:r>
+      <w:proofErr w:type="gramStart"/>
+      <w:r>
+        <w:rPr>
+          <w:rFonts w:eastAsiaTheme="minorEastAsia"/>
+        </w:rPr>
+        <w:t>actually the</w:t>
+      </w:r>
+      <w:proofErr w:type="gramEnd"/>
+      <w:r>
+        <w:rPr>
+          <w:rFonts w:eastAsiaTheme="minorEastAsia"/>
+        </w:rPr>
+        <w:t xml:space="preserve"> final equation give first. All the other equations are plugged into this.</w:t>
       </w:r>
     </w:p>
     <w:p>
@@ -1978,124 +2008,6 @@
             </w:rPr>
             <m:t>=</m:t>
           </m:r>
-          <m:sSub>
-            <m:sSubPr>
-              <m:ctrlPr>
-                <w:rPr>
-                  <w:rFonts w:ascii="Cambria Math" w:hAnsi="Cambria Math"/>
-                  <w:i/>
-                  <w:color w:val="000000" w:themeColor="text1"/>
-                </w:rPr>
-              </m:ctrlPr>
-            </m:sSubPr>
-            <m:e>
-              <m:r>
-                <w:rPr>
-                  <w:rFonts w:ascii="Cambria Math" w:hAnsi="Cambria Math"/>
-                  <w:color w:val="000000" w:themeColor="text1"/>
-                </w:rPr>
-                <m:t>C</m:t>
-              </m:r>
-            </m:e>
-            <m:sub>
-              <m:r>
-                <w:rPr>
-                  <w:rFonts w:ascii="Cambria Math" w:hAnsi="Cambria Math"/>
-                  <w:color w:val="000000" w:themeColor="text1"/>
-                </w:rPr>
-                <m:t>13</m:t>
-              </m:r>
-            </m:sub>
-          </m:sSub>
-          <m:d>
-            <m:dPr>
-              <m:ctrlPr>
-                <w:rPr>
-                  <w:rFonts w:ascii="Cambria Math" w:hAnsi="Cambria Math"/>
-                  <w:i/>
-                  <w:color w:val="000000" w:themeColor="text1"/>
-                </w:rPr>
-              </m:ctrlPr>
-            </m:dPr>
-            <m:e>
-              <m:r>
-                <m:rPr>
-                  <m:sty m:val="bi"/>
-                </m:rPr>
-                <w:rPr>
-                  <w:rFonts w:ascii="Cambria Math" w:hAnsi="Cambria Math"/>
-                  <w:color w:val="000000" w:themeColor="text1"/>
-                </w:rPr>
-                <m:t>S</m:t>
-              </m:r>
-            </m:e>
-          </m:d>
-          <m:r>
-            <w:rPr>
-              <w:rFonts w:ascii="Cambria Math" w:hAnsi="Cambria Math"/>
-              <w:color w:val="000000" w:themeColor="text1"/>
-            </w:rPr>
-            <m:t>⋅</m:t>
-          </m:r>
-          <m:sSub>
-            <m:sSubPr>
-              <m:ctrlPr>
-                <w:rPr>
-                  <w:rFonts w:ascii="Cambria Math" w:hAnsi="Cambria Math"/>
-                  <w:i/>
-                  <w:color w:val="000000" w:themeColor="text1"/>
-                </w:rPr>
-              </m:ctrlPr>
-            </m:sSubPr>
-            <m:e>
-              <m:r>
-                <w:rPr>
-                  <w:rFonts w:ascii="Cambria Math" w:hAnsi="Cambria Math"/>
-                  <w:color w:val="000000" w:themeColor="text1"/>
-                </w:rPr>
-                <m:t>g</m:t>
-              </m:r>
-            </m:e>
-            <m:sub>
-              <m:r>
-                <w:rPr>
-                  <w:rFonts w:ascii="Cambria Math" w:hAnsi="Cambria Math"/>
-                  <w:color w:val="000000" w:themeColor="text1"/>
-                </w:rPr>
-                <m:t>1</m:t>
-              </m:r>
-            </m:sub>
-          </m:sSub>
-          <m:d>
-            <m:dPr>
-              <m:ctrlPr>
-                <w:rPr>
-                  <w:rFonts w:ascii="Cambria Math" w:hAnsi="Cambria Math"/>
-                  <w:i/>
-                  <w:color w:val="000000" w:themeColor="text1"/>
-                </w:rPr>
-              </m:ctrlPr>
-            </m:dPr>
-            <m:e>
-              <m:r>
-                <m:rPr>
-                  <m:sty m:val="bi"/>
-                </m:rPr>
-                <w:rPr>
-                  <w:rFonts w:ascii="Cambria Math" w:hAnsi="Cambria Math"/>
-                  <w:color w:val="000000" w:themeColor="text1"/>
-                </w:rPr>
-                <m:t>S</m:t>
-              </m:r>
-            </m:e>
-          </m:d>
-          <m:r>
-            <w:rPr>
-              <w:rFonts w:ascii="Cambria Math" w:hAnsi="Cambria Math"/>
-              <w:color w:val="000000" w:themeColor="text1"/>
-            </w:rPr>
-            <m:t>⋅</m:t>
-          </m:r>
           <m:f>
             <m:fPr>
               <m:ctrlPr>
@@ -2107,6 +2019,124 @@
               </m:ctrlPr>
             </m:fPr>
             <m:num>
+              <m:sSub>
+                <m:sSubPr>
+                  <m:ctrlPr>
+                    <w:rPr>
+                      <w:rFonts w:ascii="Cambria Math" w:hAnsi="Cambria Math"/>
+                      <w:i/>
+                      <w:color w:val="000000" w:themeColor="text1"/>
+                    </w:rPr>
+                  </m:ctrlPr>
+                </m:sSubPr>
+                <m:e>
+                  <m:r>
+                    <w:rPr>
+                      <w:rFonts w:ascii="Cambria Math" w:hAnsi="Cambria Math"/>
+                      <w:color w:val="000000" w:themeColor="text1"/>
+                    </w:rPr>
+                    <m:t>C</m:t>
+                  </m:r>
+                </m:e>
+                <m:sub>
+                  <m:r>
+                    <w:rPr>
+                      <w:rFonts w:ascii="Cambria Math" w:hAnsi="Cambria Math"/>
+                      <w:color w:val="000000" w:themeColor="text1"/>
+                    </w:rPr>
+                    <m:t>13</m:t>
+                  </m:r>
+                </m:sub>
+              </m:sSub>
+              <m:d>
+                <m:dPr>
+                  <m:ctrlPr>
+                    <w:rPr>
+                      <w:rFonts w:ascii="Cambria Math" w:hAnsi="Cambria Math"/>
+                      <w:i/>
+                      <w:color w:val="000000" w:themeColor="text1"/>
+                    </w:rPr>
+                  </m:ctrlPr>
+                </m:dPr>
+                <m:e>
+                  <m:r>
+                    <m:rPr>
+                      <m:sty m:val="bi"/>
+                    </m:rPr>
+                    <w:rPr>
+                      <w:rFonts w:ascii="Cambria Math" w:hAnsi="Cambria Math"/>
+                      <w:color w:val="000000" w:themeColor="text1"/>
+                    </w:rPr>
+                    <m:t>S</m:t>
+                  </m:r>
+                </m:e>
+              </m:d>
+              <m:r>
+                <w:rPr>
+                  <w:rFonts w:ascii="Cambria Math" w:hAnsi="Cambria Math"/>
+                  <w:color w:val="000000" w:themeColor="text1"/>
+                </w:rPr>
+                <m:t>⋅</m:t>
+              </m:r>
+              <m:sSub>
+                <m:sSubPr>
+                  <m:ctrlPr>
+                    <w:rPr>
+                      <w:rFonts w:ascii="Cambria Math" w:hAnsi="Cambria Math"/>
+                      <w:i/>
+                      <w:color w:val="000000" w:themeColor="text1"/>
+                    </w:rPr>
+                  </m:ctrlPr>
+                </m:sSubPr>
+                <m:e>
+                  <m:r>
+                    <w:rPr>
+                      <w:rFonts w:ascii="Cambria Math" w:hAnsi="Cambria Math"/>
+                      <w:color w:val="000000" w:themeColor="text1"/>
+                    </w:rPr>
+                    <m:t>g</m:t>
+                  </m:r>
+                </m:e>
+                <m:sub>
+                  <m:r>
+                    <w:rPr>
+                      <w:rFonts w:ascii="Cambria Math" w:hAnsi="Cambria Math"/>
+                      <w:color w:val="000000" w:themeColor="text1"/>
+                    </w:rPr>
+                    <m:t>1</m:t>
+                  </m:r>
+                </m:sub>
+              </m:sSub>
+              <m:d>
+                <m:dPr>
+                  <m:ctrlPr>
+                    <w:rPr>
+                      <w:rFonts w:ascii="Cambria Math" w:hAnsi="Cambria Math"/>
+                      <w:i/>
+                      <w:color w:val="000000" w:themeColor="text1"/>
+                    </w:rPr>
+                  </m:ctrlPr>
+                </m:dPr>
+                <m:e>
+                  <m:r>
+                    <m:rPr>
+                      <m:sty m:val="bi"/>
+                    </m:rPr>
+                    <w:rPr>
+                      <w:rFonts w:ascii="Cambria Math" w:hAnsi="Cambria Math"/>
+                      <w:color w:val="000000" w:themeColor="text1"/>
+                    </w:rPr>
+                    <m:t>S</m:t>
+                  </m:r>
+                </m:e>
+              </m:d>
+              <m:r>
+                <w:rPr>
+                  <w:rFonts w:ascii="Cambria Math" w:hAnsi="Cambria Math"/>
+                  <w:color w:val="000000" w:themeColor="text1"/>
+                </w:rPr>
+                <m:t>⋅</m:t>
+              </m:r>
               <m:f>
                 <m:fPr>
                   <m:ctrlPr>

</xml_diff>

<commit_message>
Plotted Cohen Model inversion per Dr. Spector's request. Also fixed error in prior document and fixed minor error with importing in ModelInversions.ipynb
</commit_message>
<xml_diff>
--- a/docs/2021_08_11- Yerrabelli Spector Equations.docx
+++ b/docs/2021_08_11- Yerrabelli Spector Equations.docx
@@ -169,36 +169,12 @@
                 <w:rFonts w:ascii="Calibri" w:eastAsia="Times New Roman" w:hAnsi="Calibri" w:cs="Times New Roman"/>
               </w:rPr>
             </w:pPr>
-            <m:oMathPara>
-              <m:oMath>
-                <m:sSub>
-                  <m:sSubPr>
-                    <m:ctrlPr>
-                      <w:rPr>
-                        <w:rFonts w:ascii="Cambria Math" w:eastAsiaTheme="minorEastAsia" w:hAnsi="Cambria Math"/>
-                        <w:i/>
-                      </w:rPr>
-                    </m:ctrlPr>
-                  </m:sSubPr>
-                  <m:e>
-                    <m:r>
-                      <w:rPr>
-                        <w:rFonts w:ascii="Cambria Math" w:eastAsiaTheme="minorEastAsia" w:hAnsi="Cambria Math"/>
-                      </w:rPr>
-                      <m:t>0.1⋅t</m:t>
-                    </m:r>
-                  </m:e>
-                  <m:sub>
-                    <m:r>
-                      <w:rPr>
-                        <w:rFonts w:ascii="Cambria Math" w:eastAsiaTheme="minorEastAsia" w:hAnsi="Cambria Math"/>
-                      </w:rPr>
-                      <m:t>g</m:t>
-                    </m:r>
-                  </m:sub>
-                </m:sSub>
-              </m:oMath>
-            </m:oMathPara>
+            <w:r>
+              <w:rPr>
+                <w:rFonts w:ascii="Calibri" w:eastAsia="Times New Roman" w:hAnsi="Calibri" w:cs="Times New Roman"/>
+              </w:rPr>
+              <w:t>10 sec</w:t>
+            </w:r>
           </w:p>
         </w:tc>
       </w:tr>
@@ -271,14 +247,7 @@
               <w:rPr>
                 <w:rFonts w:eastAsiaTheme="minorEastAsia"/>
               </w:rPr>
-              <w:t xml:space="preserve"> (</w:t>
-            </w:r>
-            <w:proofErr w:type="gramStart"/>
-            <w:r>
-              <w:rPr>
-                <w:rFonts w:eastAsiaTheme="minorEastAsia"/>
-              </w:rPr>
-              <w:t>sec</w:t>
+              <w:t xml:space="preserve"> (sec</w:t>
             </w:r>
             <w:r>
               <w:rPr>
@@ -287,7 +256,6 @@
               </w:rPr>
               <w:t>-1</w:t>
             </w:r>
-            <w:proofErr w:type="gramEnd"/>
             <w:r>
               <w:rPr>
                 <w:rFonts w:eastAsiaTheme="minorEastAsia"/>
@@ -1723,15 +1691,7 @@
         <w:t>S</w:t>
       </w:r>
       <w:r>
-        <w:t xml:space="preserve"> is a function of </w:t>
-      </w:r>
-      <w:proofErr w:type="gramStart"/>
-      <w:r>
-        <w:t>actually 9</w:t>
-      </w:r>
-      <w:proofErr w:type="gramEnd"/>
-      <w:r>
-        <w:t xml:space="preserve"> S parameters (plus any other additional parameters).</w:t>
+        <w:t xml:space="preserve"> is a function of actually 9 S parameters (plus any other additional parameters).</w:t>
       </w:r>
     </w:p>
     <w:p/>
@@ -1771,21 +1731,7 @@
         <w:rPr>
           <w:rFonts w:eastAsiaTheme="minorEastAsia"/>
         </w:rPr>
-        <w:t xml:space="preserve">This is </w:t>
-      </w:r>
-      <w:proofErr w:type="gramStart"/>
-      <w:r>
-        <w:rPr>
-          <w:rFonts w:eastAsiaTheme="minorEastAsia"/>
-        </w:rPr>
-        <w:t>actually the</w:t>
-      </w:r>
-      <w:proofErr w:type="gramEnd"/>
-      <w:r>
-        <w:rPr>
-          <w:rFonts w:eastAsiaTheme="minorEastAsia"/>
-        </w:rPr>
-        <w:t xml:space="preserve"> final equation give first. All the other equations are plugged into this.</w:t>
+        <w:t>This is actually the final equation give first. All the other equations are plugged into this.</w:t>
       </w:r>
     </w:p>
     <w:p>

</xml_diff>